<commit_message>
added gallery and other pages
</commit_message>
<xml_diff>
--- a/report.docx
+++ b/report.docx
@@ -1,6 +1,6 @@
 
 <file path=word/document.xml><?xml version="1.0" encoding="utf-8"?>
-<w:document xmlns:wpc="http://schemas.microsoft.com/office/word/2010/wordprocessingCanvas" xmlns:cx="http://schemas.microsoft.com/office/drawing/2014/chartex" xmlns:cx1="http://schemas.microsoft.com/office/drawing/2015/9/8/chartex" xmlns:cx2="http://schemas.microsoft.com/office/drawing/2015/10/21/chartex" xmlns:cx3="http://schemas.microsoft.com/office/drawing/2016/5/9/chartex" xmlns:cx4="http://schemas.microsoft.com/office/drawing/2016/5/10/chartex" xmlns:cx5="http://schemas.microsoft.com/office/drawing/2016/5/11/chartex" xmlns:cx6="http://schemas.microsoft.com/office/drawing/2016/5/12/chartex" xmlns:cx7="http://schemas.microsoft.com/office/drawing/2016/5/13/chartex" xmlns:cx8="http://schemas.microsoft.com/office/drawing/2016/5/14/chartex" xmlns:mc="http://schemas.openxmlformats.org/markup-compatibility/2006" xmlns:aink="http://schemas.microsoft.com/office/drawing/2016/ink" xmlns:am3d="http://schemas.microsoft.com/office/drawing/2017/model3d" xmlns:o="urn:schemas-microsoft-com:office:office" xmlns:oel="http://schemas.microsoft.com/office/2019/extlst" xmlns:r="http://schemas.openxmlformats.org/officeDocument/2006/relationships" xmlns:m="http://schemas.openxmlformats.org/officeDocument/2006/math" xmlns:v="urn:schemas-microsoft-com:vml" xmlns:wp14="http://schemas.microsoft.com/office/word/2010/wordprocessingDrawing" xmlns:wp="http://schemas.openxmlformats.org/drawingml/2006/wordprocessingDrawing" xmlns:w10="urn:schemas-microsoft-com:office:word" xmlns:w="http://schemas.openxmlformats.org/wordprocessingml/2006/main" xmlns:w14="http://schemas.microsoft.com/office/word/2010/wordml" xmlns:w15="http://schemas.microsoft.com/office/word/2012/wordml" xmlns:w16cex="http://schemas.microsoft.com/office/word/2018/wordml/cex" xmlns:w16cid="http://schemas.microsoft.com/office/word/2016/wordml/cid" xmlns:w16="http://schemas.microsoft.com/office/word/2018/wordml" xmlns:w16du="http://schemas.microsoft.com/office/word/2023/wordml/word16du" xmlns:w16sdtdh="http://schemas.microsoft.com/office/word/2020/wordml/sdtdatahash" xmlns:w16se="http://schemas.microsoft.com/office/word/2015/wordml/symex" xmlns:wpg="http://schemas.microsoft.com/office/word/2010/wordprocessingGroup" xmlns:wpi="http://schemas.microsoft.com/office/word/2010/wordprocessingInk" xmlns:wne="http://schemas.microsoft.com/office/word/2006/wordml" xmlns:wps="http://schemas.microsoft.com/office/word/2010/wordprocessingShape" mc:Ignorable="w14 w15 w16se w16cid w16 w16cex w16sdtdh w16du wp14">
+<w:document xmlns:wpc="http://schemas.microsoft.com/office/word/2010/wordprocessingCanvas" xmlns:cx="http://schemas.microsoft.com/office/drawing/2014/chartex" xmlns:cx1="http://schemas.microsoft.com/office/drawing/2015/9/8/chartex" xmlns:cx2="http://schemas.microsoft.com/office/drawing/2015/10/21/chartex" xmlns:cx3="http://schemas.microsoft.com/office/drawing/2016/5/9/chartex" xmlns:cx4="http://schemas.microsoft.com/office/drawing/2016/5/10/chartex" xmlns:cx5="http://schemas.microsoft.com/office/drawing/2016/5/11/chartex" xmlns:cx6="http://schemas.microsoft.com/office/drawing/2016/5/12/chartex" xmlns:cx7="http://schemas.microsoft.com/office/drawing/2016/5/13/chartex" xmlns:cx8="http://schemas.microsoft.com/office/drawing/2016/5/14/chartex" xmlns:mc="http://schemas.openxmlformats.org/markup-compatibility/2006" xmlns:aink="http://schemas.microsoft.com/office/drawing/2016/ink" xmlns:am3d="http://schemas.microsoft.com/office/drawing/2017/model3d" xmlns:o="urn:schemas-microsoft-com:office:office" xmlns:oel="http://schemas.microsoft.com/office/2019/extlst" xmlns:r="http://schemas.openxmlformats.org/officeDocument/2006/relationships" xmlns:m="http://schemas.openxmlformats.org/officeDocument/2006/math" xmlns:v="urn:schemas-microsoft-com:vml" xmlns:wp14="http://schemas.microsoft.com/office/word/2010/wordprocessingDrawing" xmlns:wp="http://schemas.openxmlformats.org/drawingml/2006/wordprocessingDrawing" xmlns:w10="urn:schemas-microsoft-com:office:word" xmlns:w="http://schemas.openxmlformats.org/wordprocessingml/2006/main" xmlns:w14="http://schemas.microsoft.com/office/word/2010/wordml" xmlns:w15="http://schemas.microsoft.com/office/word/2012/wordml" xmlns:w16cex="http://schemas.microsoft.com/office/word/2018/wordml/cex" xmlns:w16cid="http://schemas.microsoft.com/office/word/2016/wordml/cid" xmlns:w16="http://schemas.microsoft.com/office/word/2018/wordml" xmlns:w16sdtdh="http://schemas.microsoft.com/office/word/2020/wordml/sdtdatahash" xmlns:w16se="http://schemas.microsoft.com/office/word/2015/wordml/symex" xmlns:wpg="http://schemas.microsoft.com/office/word/2010/wordprocessingGroup" xmlns:wpi="http://schemas.microsoft.com/office/word/2010/wordprocessingInk" xmlns:wne="http://schemas.microsoft.com/office/word/2006/wordml" xmlns:wps="http://schemas.microsoft.com/office/word/2010/wordprocessingShape" mc:Ignorable="w14 w15 w16se w16cid w16 w16cex w16sdtdh wp14">
   <w:body>
     <w:sdt>
       <w:sdtPr>
@@ -134,8 +134,10 @@
                             </wps:style>
                             <wps:txbx>
                               <w:txbxContent>
-                                <w:bookmarkStart w:id="0" w:name="_Toc164628701" w:displacedByCustomXml="next"/>
-                                <w:bookmarkStart w:id="1" w:name="_Toc164628554" w:displacedByCustomXml="next"/>
+                                <w:bookmarkStart w:id="0" w:name="_Toc164675340" w:displacedByCustomXml="next"/>
+                                <w:bookmarkStart w:id="1" w:name="_Toc164675313" w:displacedByCustomXml="next"/>
+                                <w:bookmarkStart w:id="2" w:name="_Toc164628701" w:displacedByCustomXml="next"/>
+                                <w:bookmarkStart w:id="3" w:name="_Toc164628554" w:displacedByCustomXml="next"/>
                                 <w:sdt>
                                   <w:sdtPr>
                                     <w:rPr>
@@ -168,6 +170,8 @@
                                 </w:sdt>
                                 <w:bookmarkEnd w:id="0" w:displacedByCustomXml="prev"/>
                                 <w:bookmarkEnd w:id="1" w:displacedByCustomXml="prev"/>
+                                <w:bookmarkEnd w:id="2" w:displacedByCustomXml="prev"/>
+                                <w:bookmarkEnd w:id="3" w:displacedByCustomXml="prev"/>
                                 <w:p>
                                   <w:pPr>
                                     <w:pStyle w:val="NoSpacing"/>
@@ -222,8 +226,10 @@
                             </wps:style>
                             <wps:txbx>
                               <w:txbxContent>
-                                <w:bookmarkStart w:id="2" w:name="_Toc164628702" w:displacedByCustomXml="next"/>
-                                <w:bookmarkStart w:id="3" w:name="_Toc164628555" w:displacedByCustomXml="next"/>
+                                <w:bookmarkStart w:id="4" w:name="_Toc164675341" w:displacedByCustomXml="next"/>
+                                <w:bookmarkStart w:id="5" w:name="_Toc164675314" w:displacedByCustomXml="next"/>
+                                <w:bookmarkStart w:id="6" w:name="_Toc164628702" w:displacedByCustomXml="next"/>
+                                <w:bookmarkStart w:id="7" w:name="_Toc164628555" w:displacedByCustomXml="next"/>
                                 <w:sdt>
                                   <w:sdtPr>
                                     <w:rPr>
@@ -265,8 +271,10 @@
                                     </w:p>
                                   </w:sdtContent>
                                 </w:sdt>
-                                <w:bookmarkEnd w:id="2" w:displacedByCustomXml="prev"/>
-                                <w:bookmarkEnd w:id="3" w:displacedByCustomXml="prev"/>
+                                <w:bookmarkEnd w:id="4" w:displacedByCustomXml="prev"/>
+                                <w:bookmarkEnd w:id="5" w:displacedByCustomXml="prev"/>
+                                <w:bookmarkEnd w:id="6" w:displacedByCustomXml="prev"/>
+                                <w:bookmarkEnd w:id="7" w:displacedByCustomXml="prev"/>
                               </w:txbxContent>
                             </wps:txbx>
                             <wps:bodyPr rot="0" spcFirstLastPara="0" vertOverflow="overflow" horzOverflow="overflow" vert="horz" wrap="square" lIns="457200" tIns="91440" rIns="457200" bIns="91440" numCol="1" spcCol="0" rtlCol="0" fromWordArt="0" anchor="ctr" anchorCtr="0" forceAA="0" compatLnSpc="1">
@@ -295,8 +303,10 @@
                     <v:rect id="Rectangle 195" o:spid="_x0000_s1028" style="position:absolute;top:40943;width:68580;height:50292;visibility:visible;mso-wrap-style:square;v-text-anchor:bottom" o:gfxdata="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" fillcolor="#156082 [3204]" stroked="f" strokeweight="1pt">
                       <v:textbox inset="36pt,57.6pt,36pt,36pt">
                         <w:txbxContent>
-                          <w:bookmarkStart w:id="4" w:name="_Toc164628701" w:displacedByCustomXml="next"/>
-                          <w:bookmarkStart w:id="5" w:name="_Toc164628554" w:displacedByCustomXml="next"/>
+                          <w:bookmarkStart w:id="8" w:name="_Toc164675340" w:displacedByCustomXml="next"/>
+                          <w:bookmarkStart w:id="9" w:name="_Toc164675313" w:displacedByCustomXml="next"/>
+                          <w:bookmarkStart w:id="10" w:name="_Toc164628701" w:displacedByCustomXml="next"/>
+                          <w:bookmarkStart w:id="11" w:name="_Toc164628554" w:displacedByCustomXml="next"/>
                           <w:sdt>
                             <w:sdtPr>
                               <w:rPr>
@@ -327,8 +337,10 @@
                               </w:p>
                             </w:sdtContent>
                           </w:sdt>
-                          <w:bookmarkEnd w:id="4" w:displacedByCustomXml="prev"/>
-                          <w:bookmarkEnd w:id="5" w:displacedByCustomXml="prev"/>
+                          <w:bookmarkEnd w:id="8" w:displacedByCustomXml="prev"/>
+                          <w:bookmarkEnd w:id="9" w:displacedByCustomXml="prev"/>
+                          <w:bookmarkEnd w:id="10" w:displacedByCustomXml="prev"/>
+                          <w:bookmarkEnd w:id="11" w:displacedByCustomXml="prev"/>
                           <w:p>
                             <w:pPr>
                               <w:pStyle w:val="NoSpacing"/>
@@ -349,8 +361,10 @@
                     <v:shape id="Text Box 196" o:spid="_x0000_s1029" type="#_x0000_t202" style="position:absolute;left:68;top:13716;width:68580;height:27227;visibility:visible;mso-wrap-style:square;v-text-anchor:middle" o:gfxdata="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" fillcolor="white [3212]" stroked="f" strokeweight=".5pt">
                       <v:textbox inset="36pt,7.2pt,36pt,7.2pt">
                         <w:txbxContent>
-                          <w:bookmarkStart w:id="6" w:name="_Toc164628702" w:displacedByCustomXml="next"/>
-                          <w:bookmarkStart w:id="7" w:name="_Toc164628555" w:displacedByCustomXml="next"/>
+                          <w:bookmarkStart w:id="12" w:name="_Toc164675341" w:displacedByCustomXml="next"/>
+                          <w:bookmarkStart w:id="13" w:name="_Toc164675314" w:displacedByCustomXml="next"/>
+                          <w:bookmarkStart w:id="14" w:name="_Toc164628702" w:displacedByCustomXml="next"/>
+                          <w:bookmarkStart w:id="15" w:name="_Toc164628555" w:displacedByCustomXml="next"/>
                           <w:sdt>
                             <w:sdtPr>
                               <w:rPr>
@@ -392,8 +406,10 @@
                               </w:p>
                             </w:sdtContent>
                           </w:sdt>
-                          <w:bookmarkEnd w:id="6" w:displacedByCustomXml="prev"/>
-                          <w:bookmarkEnd w:id="7" w:displacedByCustomXml="prev"/>
+                          <w:bookmarkEnd w:id="12" w:displacedByCustomXml="prev"/>
+                          <w:bookmarkEnd w:id="13" w:displacedByCustomXml="prev"/>
+                          <w:bookmarkEnd w:id="14" w:displacedByCustomXml="prev"/>
+                          <w:bookmarkEnd w:id="15" w:displacedByCustomXml="prev"/>
                         </w:txbxContent>
                       </v:textbox>
                     </v:shape>
@@ -469,7 +485,13 @@
     <w:sdt>
       <w:sdtPr>
         <w:rPr>
-          <w:lang w:val="en-GB"/>
+          <w:rFonts w:asciiTheme="minorHAnsi" w:eastAsiaTheme="minorHAnsi" w:hAnsiTheme="minorHAnsi" w:cstheme="minorBidi"/>
+          <w:color w:val="auto"/>
+          <w:kern w:val="2"/>
+          <w:sz w:val="22"/>
+          <w:szCs w:val="22"/>
+          <w:lang w:val="en-GB" w:eastAsia="en-US"/>
+          <w14:ligatures w14:val="standardContextual"/>
         </w:rPr>
         <w:id w:val="488364953"/>
         <w:docPartObj>
@@ -479,15 +501,8 @@
       </w:sdtPr>
       <w:sdtEndPr>
         <w:rPr>
-          <w:rFonts w:asciiTheme="minorHAnsi" w:eastAsiaTheme="minorHAnsi" w:hAnsiTheme="minorHAnsi" w:cstheme="minorBidi"/>
           <w:b/>
           <w:bCs/>
-          <w:color w:val="auto"/>
-          <w:kern w:val="2"/>
-          <w:sz w:val="22"/>
-          <w:szCs w:val="22"/>
-          <w:lang w:eastAsia="en-US"/>
-          <w14:ligatures w14:val="standardContextual"/>
         </w:rPr>
       </w:sdtEndPr>
       <w:sdtContent>
@@ -510,15 +525,12 @@
             <w:tabs>
               <w:tab w:val="right" w:leader="dot" w:pos="9016"/>
             </w:tabs>
-            <w:spacing w:line="276" w:lineRule="auto"/>
-            <w:ind w:left="0"/>
-            <w:jc w:val="both"/>
             <w:rPr>
               <w:rFonts w:eastAsiaTheme="minorEastAsia"/>
               <w:noProof/>
               <w:sz w:val="24"/>
               <w:szCs w:val="24"/>
-              <w:lang w:val="en-FI" w:eastAsia="en-FI"/>
+              <w:lang w:eastAsia="en-AU"/>
             </w:rPr>
           </w:pPr>
           <w:r>
@@ -530,7 +542,38 @@
           <w:r>
             <w:fldChar w:fldCharType="separate"/>
           </w:r>
-          <w:hyperlink w:anchor="_Toc164628703" w:history="1">
+          <w:r>
+            <w:rPr>
+              <w:rFonts w:asciiTheme="majorHAnsi" w:hAnsiTheme="majorHAnsi"/>
+              <w:caps/>
+              <w:noProof/>
+              <w:color w:val="156082" w:themeColor="accent1"/>
+            </w:rPr>
+            <w:t>Wanderlust Expeditions</w:t>
+          </w:r>
+          <w:r>
+            <w:rPr>
+              <w:noProof/>
+              <w:webHidden/>
+            </w:rPr>
+            <w:tab/>
+          </w:r>
+        </w:p>
+        <w:p>
+          <w:pPr>
+            <w:pStyle w:val="TOC1"/>
+            <w:tabs>
+              <w:tab w:val="right" w:leader="dot" w:pos="9016"/>
+            </w:tabs>
+            <w:rPr>
+              <w:rFonts w:eastAsiaTheme="minorEastAsia"/>
+              <w:noProof/>
+              <w:sz w:val="24"/>
+              <w:szCs w:val="24"/>
+              <w:lang w:eastAsia="en-AU"/>
+            </w:rPr>
+          </w:pPr>
+          <w:hyperlink w:anchor="_Toc164675342" w:history="1">
             <w:r>
               <w:rPr>
                 <w:rStyle w:val="Hyperlink"/>
@@ -558,7 +601,7 @@
                 <w:noProof/>
                 <w:webHidden/>
               </w:rPr>
-              <w:instrText xml:space="preserve"> PAGEREF _Toc164628703 \h </w:instrText>
+              <w:instrText xml:space="preserve"> PAGEREF _Toc164675342 \h </w:instrText>
             </w:r>
             <w:r>
               <w:rPr>
@@ -595,25 +638,23 @@
             <w:tabs>
               <w:tab w:val="right" w:leader="dot" w:pos="9016"/>
             </w:tabs>
-            <w:spacing w:line="276" w:lineRule="auto"/>
-            <w:jc w:val="both"/>
             <w:rPr>
               <w:rFonts w:eastAsiaTheme="minorEastAsia"/>
               <w:noProof/>
               <w:sz w:val="24"/>
               <w:szCs w:val="24"/>
-              <w:lang w:val="en-FI" w:eastAsia="en-FI"/>
+              <w:lang w:eastAsia="en-AU"/>
             </w:rPr>
           </w:pPr>
-          <w:hyperlink w:anchor="_Toc164628704" w:history="1">
+          <w:hyperlink w:anchor="_Toc164675343" w:history="1">
             <w:r>
               <w:rPr>
                 <w:rStyle w:val="Hyperlink"/>
                 <w:rFonts w:eastAsia="Times New Roman"/>
                 <w:noProof/>
-                <w:lang w:eastAsia="en-AU"/>
-              </w:rPr>
-              <w:t>Website overview</w:t>
+                <w:lang/>
+              </w:rPr>
+              <w:t>Website Link:</w:t>
             </w:r>
             <w:r>
               <w:rPr>
@@ -634,7 +675,7 @@
                 <w:noProof/>
                 <w:webHidden/>
               </w:rPr>
-              <w:instrText xml:space="preserve"> PAGEREF _Toc164628704 \h </w:instrText>
+              <w:instrText xml:space="preserve"> PAGEREF _Toc164675343 \h </w:instrText>
             </w:r>
             <w:r>
               <w:rPr>
@@ -671,17 +712,15 @@
             <w:tabs>
               <w:tab w:val="right" w:leader="dot" w:pos="9016"/>
             </w:tabs>
-            <w:spacing w:line="276" w:lineRule="auto"/>
-            <w:jc w:val="both"/>
             <w:rPr>
               <w:rFonts w:eastAsiaTheme="minorEastAsia"/>
               <w:noProof/>
               <w:sz w:val="24"/>
               <w:szCs w:val="24"/>
-              <w:lang w:val="en-FI" w:eastAsia="en-FI"/>
+              <w:lang w:eastAsia="en-AU"/>
             </w:rPr>
           </w:pPr>
-          <w:hyperlink w:anchor="_Toc164628705" w:history="1">
+          <w:hyperlink w:anchor="_Toc164675344" w:history="1">
             <w:r>
               <w:rPr>
                 <w:rStyle w:val="Hyperlink"/>
@@ -689,6 +728,80 @@
                 <w:noProof/>
                 <w:lang w:eastAsia="en-AU"/>
               </w:rPr>
+              <w:t>Website overview</w:t>
+            </w:r>
+            <w:r>
+              <w:rPr>
+                <w:noProof/>
+                <w:webHidden/>
+              </w:rPr>
+              <w:tab/>
+            </w:r>
+            <w:r>
+              <w:rPr>
+                <w:noProof/>
+                <w:webHidden/>
+              </w:rPr>
+              <w:fldChar w:fldCharType="begin"/>
+            </w:r>
+            <w:r>
+              <w:rPr>
+                <w:noProof/>
+                <w:webHidden/>
+              </w:rPr>
+              <w:instrText xml:space="preserve"> PAGEREF _Toc164675344 \h </w:instrText>
+            </w:r>
+            <w:r>
+              <w:rPr>
+                <w:noProof/>
+                <w:webHidden/>
+              </w:rPr>
+            </w:r>
+            <w:r>
+              <w:rPr>
+                <w:noProof/>
+                <w:webHidden/>
+              </w:rPr>
+              <w:fldChar w:fldCharType="separate"/>
+            </w:r>
+            <w:r>
+              <w:rPr>
+                <w:noProof/>
+                <w:webHidden/>
+              </w:rPr>
+              <w:t>2</w:t>
+            </w:r>
+            <w:r>
+              <w:rPr>
+                <w:noProof/>
+                <w:webHidden/>
+              </w:rPr>
+              <w:fldChar w:fldCharType="end"/>
+            </w:r>
+          </w:hyperlink>
+        </w:p>
+        <w:p>
+          <w:pPr>
+            <w:pStyle w:val="TOC1"/>
+            <w:tabs>
+              <w:tab w:val="right" w:leader="dot" w:pos="9016"/>
+            </w:tabs>
+            <w:rPr>
+              <w:rFonts w:eastAsiaTheme="minorEastAsia"/>
+              <w:noProof/>
+              <w:sz w:val="24"/>
+              <w:szCs w:val="24"/>
+              <w:lang w:eastAsia="en-AU"/>
+            </w:rPr>
+          </w:pPr>
+          <w:hyperlink w:anchor="_Toc164675345" w:history="1">
+            <w:r>
+              <w:rPr>
+                <w:rStyle w:val="Hyperlink"/>
+                <w:rFonts w:eastAsia="Times New Roman"/>
+                <w:noProof/>
+                <w:lang w:eastAsia="en-AU"/>
+              </w:rPr>
               <w:t>Design Decisions and Challenges:</w:t>
             </w:r>
             <w:r>
@@ -710,7 +823,7 @@
                 <w:noProof/>
                 <w:webHidden/>
               </w:rPr>
-              <w:instrText xml:space="preserve"> PAGEREF _Toc164628705 \h </w:instrText>
+              <w:instrText xml:space="preserve"> PAGEREF _Toc164675345 \h </w:instrText>
             </w:r>
             <w:r>
               <w:rPr>
@@ -730,7 +843,7 @@
                 <w:noProof/>
                 <w:webHidden/>
               </w:rPr>
-              <w:t>2</w:t>
+              <w:t>3</w:t>
             </w:r>
             <w:r>
               <w:rPr>
@@ -747,17 +860,15 @@
             <w:tabs>
               <w:tab w:val="right" w:leader="dot" w:pos="9016"/>
             </w:tabs>
-            <w:spacing w:line="276" w:lineRule="auto"/>
-            <w:jc w:val="both"/>
             <w:rPr>
               <w:rFonts w:eastAsiaTheme="minorEastAsia"/>
               <w:noProof/>
               <w:sz w:val="24"/>
               <w:szCs w:val="24"/>
-              <w:lang w:val="en-FI" w:eastAsia="en-FI"/>
+              <w:lang w:eastAsia="en-AU"/>
             </w:rPr>
           </w:pPr>
-          <w:hyperlink w:anchor="_Toc164628706" w:history="1">
+          <w:hyperlink w:anchor="_Toc164675346" w:history="1">
             <w:r>
               <w:rPr>
                 <w:rStyle w:val="Hyperlink"/>
@@ -785,7 +896,7 @@
                 <w:noProof/>
                 <w:webHidden/>
               </w:rPr>
-              <w:instrText xml:space="preserve"> PAGEREF _Toc164628706 \h </w:instrText>
+              <w:instrText xml:space="preserve"> PAGEREF _Toc164675346 \h </w:instrText>
             </w:r>
             <w:r>
               <w:rPr>
@@ -805,7 +916,7 @@
                 <w:noProof/>
                 <w:webHidden/>
               </w:rPr>
-              <w:t>2</w:t>
+              <w:t>3</w:t>
             </w:r>
             <w:r>
               <w:rPr>
@@ -822,17 +933,15 @@
             <w:tabs>
               <w:tab w:val="right" w:leader="dot" w:pos="9016"/>
             </w:tabs>
-            <w:spacing w:line="276" w:lineRule="auto"/>
-            <w:jc w:val="both"/>
             <w:rPr>
               <w:rFonts w:eastAsiaTheme="minorEastAsia"/>
               <w:noProof/>
               <w:sz w:val="24"/>
               <w:szCs w:val="24"/>
-              <w:lang w:val="en-FI" w:eastAsia="en-FI"/>
+              <w:lang w:eastAsia="en-AU"/>
             </w:rPr>
           </w:pPr>
-          <w:hyperlink w:anchor="_Toc164628707" w:history="1">
+          <w:hyperlink w:anchor="_Toc164675347" w:history="1">
             <w:r>
               <w:rPr>
                 <w:rStyle w:val="Hyperlink"/>
@@ -860,7 +969,7 @@
                 <w:noProof/>
                 <w:webHidden/>
               </w:rPr>
-              <w:instrText xml:space="preserve"> PAGEREF _Toc164628707 \h </w:instrText>
+              <w:instrText xml:space="preserve"> PAGEREF _Toc164675347 \h </w:instrText>
             </w:r>
             <w:r>
               <w:rPr>
@@ -880,7 +989,7 @@
                 <w:noProof/>
                 <w:webHidden/>
               </w:rPr>
-              <w:t>2</w:t>
+              <w:t>3</w:t>
             </w:r>
             <w:r>
               <w:rPr>
@@ -897,17 +1006,15 @@
             <w:tabs>
               <w:tab w:val="right" w:leader="dot" w:pos="9016"/>
             </w:tabs>
-            <w:spacing w:line="276" w:lineRule="auto"/>
-            <w:jc w:val="both"/>
             <w:rPr>
               <w:rFonts w:eastAsiaTheme="minorEastAsia"/>
               <w:noProof/>
               <w:sz w:val="24"/>
               <w:szCs w:val="24"/>
-              <w:lang w:val="en-FI" w:eastAsia="en-FI"/>
+              <w:lang w:eastAsia="en-AU"/>
             </w:rPr>
           </w:pPr>
-          <w:hyperlink w:anchor="_Toc164628708" w:history="1">
+          <w:hyperlink w:anchor="_Toc164675348" w:history="1">
             <w:r>
               <w:rPr>
                 <w:rStyle w:val="Hyperlink"/>
@@ -935,7 +1042,7 @@
                 <w:noProof/>
                 <w:webHidden/>
               </w:rPr>
-              <w:instrText xml:space="preserve"> PAGEREF _Toc164628708 \h </w:instrText>
+              <w:instrText xml:space="preserve"> PAGEREF _Toc164675348 \h </w:instrText>
             </w:r>
             <w:r>
               <w:rPr>
@@ -972,17 +1079,15 @@
             <w:tabs>
               <w:tab w:val="right" w:leader="dot" w:pos="9016"/>
             </w:tabs>
-            <w:spacing w:line="276" w:lineRule="auto"/>
-            <w:jc w:val="both"/>
             <w:rPr>
               <w:rFonts w:eastAsiaTheme="minorEastAsia"/>
               <w:noProof/>
               <w:sz w:val="24"/>
               <w:szCs w:val="24"/>
-              <w:lang w:val="en-FI" w:eastAsia="en-FI"/>
+              <w:lang w:eastAsia="en-AU"/>
             </w:rPr>
           </w:pPr>
-          <w:hyperlink w:anchor="_Toc164628709" w:history="1">
+          <w:hyperlink w:anchor="_Toc164675349" w:history="1">
             <w:r>
               <w:rPr>
                 <w:rStyle w:val="Hyperlink"/>
@@ -1010,7 +1115,7 @@
                 <w:noProof/>
                 <w:webHidden/>
               </w:rPr>
-              <w:instrText xml:space="preserve"> PAGEREF _Toc164628709 \h </w:instrText>
+              <w:instrText xml:space="preserve"> PAGEREF _Toc164675349 \h </w:instrText>
             </w:r>
             <w:r>
               <w:rPr>
@@ -1047,17 +1152,15 @@
             <w:tabs>
               <w:tab w:val="right" w:leader="dot" w:pos="9016"/>
             </w:tabs>
-            <w:spacing w:line="276" w:lineRule="auto"/>
-            <w:jc w:val="both"/>
             <w:rPr>
               <w:rFonts w:eastAsiaTheme="minorEastAsia"/>
               <w:noProof/>
               <w:sz w:val="24"/>
               <w:szCs w:val="24"/>
-              <w:lang w:val="en-FI" w:eastAsia="en-FI"/>
+              <w:lang w:eastAsia="en-AU"/>
             </w:rPr>
           </w:pPr>
-          <w:hyperlink w:anchor="_Toc164628710" w:history="1">
+          <w:hyperlink w:anchor="_Toc164675350" w:history="1">
             <w:r>
               <w:rPr>
                 <w:rStyle w:val="Hyperlink"/>
@@ -1086,7 +1189,7 @@
                 <w:noProof/>
                 <w:webHidden/>
               </w:rPr>
-              <w:instrText xml:space="preserve"> PAGEREF _Toc164628710 \h </w:instrText>
+              <w:instrText xml:space="preserve"> PAGEREF _Toc164675350 \h </w:instrText>
             </w:r>
             <w:r>
               <w:rPr>
@@ -1106,7 +1209,7 @@
                 <w:noProof/>
                 <w:webHidden/>
               </w:rPr>
-              <w:t>3</w:t>
+              <w:t>4</w:t>
             </w:r>
             <w:r>
               <w:rPr>
@@ -1123,17 +1226,15 @@
             <w:tabs>
               <w:tab w:val="right" w:leader="dot" w:pos="9016"/>
             </w:tabs>
-            <w:spacing w:line="276" w:lineRule="auto"/>
-            <w:jc w:val="both"/>
             <w:rPr>
               <w:rFonts w:eastAsiaTheme="minorEastAsia"/>
               <w:noProof/>
               <w:sz w:val="24"/>
               <w:szCs w:val="24"/>
-              <w:lang w:val="en-FI" w:eastAsia="en-FI"/>
+              <w:lang w:eastAsia="en-AU"/>
             </w:rPr>
           </w:pPr>
-          <w:hyperlink w:anchor="_Toc164628711" w:history="1">
+          <w:hyperlink w:anchor="_Toc164675351" w:history="1">
             <w:r>
               <w:rPr>
                 <w:rStyle w:val="Hyperlink"/>
@@ -1164,7 +1265,7 @@
                 <w:noProof/>
                 <w:webHidden/>
               </w:rPr>
-              <w:instrText xml:space="preserve"> PAGEREF _Toc164628711 \h </w:instrText>
+              <w:instrText xml:space="preserve"> PAGEREF _Toc164675351 \h </w:instrText>
             </w:r>
             <w:r>
               <w:rPr>
@@ -1184,7 +1285,7 @@
                 <w:noProof/>
                 <w:webHidden/>
               </w:rPr>
-              <w:t>3</w:t>
+              <w:t>4</w:t>
             </w:r>
             <w:r>
               <w:rPr>
@@ -1201,17 +1302,15 @@
             <w:tabs>
               <w:tab w:val="right" w:leader="dot" w:pos="9016"/>
             </w:tabs>
-            <w:spacing w:line="276" w:lineRule="auto"/>
-            <w:jc w:val="both"/>
             <w:rPr>
               <w:rFonts w:eastAsiaTheme="minorEastAsia"/>
               <w:noProof/>
               <w:sz w:val="24"/>
               <w:szCs w:val="24"/>
-              <w:lang w:val="en-FI" w:eastAsia="en-FI"/>
+              <w:lang w:eastAsia="en-AU"/>
             </w:rPr>
           </w:pPr>
-          <w:hyperlink w:anchor="_Toc164628712" w:history="1">
+          <w:hyperlink w:anchor="_Toc164675352" w:history="1">
             <w:r>
               <w:rPr>
                 <w:rStyle w:val="Hyperlink"/>
@@ -1240,7 +1339,7 @@
                 <w:noProof/>
                 <w:webHidden/>
               </w:rPr>
-              <w:instrText xml:space="preserve"> PAGEREF _Toc164628712 \h </w:instrText>
+              <w:instrText xml:space="preserve"> PAGEREF _Toc164675352 \h </w:instrText>
             </w:r>
             <w:r>
               <w:rPr>
@@ -1260,7 +1359,7 @@
                 <w:noProof/>
                 <w:webHidden/>
               </w:rPr>
-              <w:t>3</w:t>
+              <w:t>4</w:t>
             </w:r>
             <w:r>
               <w:rPr>
@@ -1277,17 +1376,15 @@
             <w:tabs>
               <w:tab w:val="right" w:leader="dot" w:pos="9016"/>
             </w:tabs>
-            <w:spacing w:line="276" w:lineRule="auto"/>
-            <w:jc w:val="both"/>
             <w:rPr>
               <w:rFonts w:eastAsiaTheme="minorEastAsia"/>
               <w:noProof/>
               <w:sz w:val="24"/>
               <w:szCs w:val="24"/>
-              <w:lang w:val="en-FI" w:eastAsia="en-FI"/>
+              <w:lang w:eastAsia="en-AU"/>
             </w:rPr>
           </w:pPr>
-          <w:hyperlink w:anchor="_Toc164628713" w:history="1">
+          <w:hyperlink w:anchor="_Toc164675353" w:history="1">
             <w:r>
               <w:rPr>
                 <w:rStyle w:val="Hyperlink"/>
@@ -1316,7 +1413,7 @@
                 <w:noProof/>
                 <w:webHidden/>
               </w:rPr>
-              <w:instrText xml:space="preserve"> PAGEREF _Toc164628713 \h </w:instrText>
+              <w:instrText xml:space="preserve"> PAGEREF _Toc164675353 \h </w:instrText>
             </w:r>
             <w:r>
               <w:rPr>
@@ -1353,17 +1450,15 @@
             <w:tabs>
               <w:tab w:val="right" w:leader="dot" w:pos="9016"/>
             </w:tabs>
-            <w:spacing w:line="276" w:lineRule="auto"/>
-            <w:jc w:val="both"/>
             <w:rPr>
               <w:rFonts w:eastAsiaTheme="minorEastAsia"/>
               <w:noProof/>
               <w:sz w:val="24"/>
               <w:szCs w:val="24"/>
-              <w:lang w:val="en-FI" w:eastAsia="en-FI"/>
+              <w:lang w:eastAsia="en-AU"/>
             </w:rPr>
           </w:pPr>
-          <w:hyperlink w:anchor="_Toc164628714" w:history="1">
+          <w:hyperlink w:anchor="_Toc164675354" w:history="1">
             <w:r>
               <w:rPr>
                 <w:rStyle w:val="Hyperlink"/>
@@ -1392,7 +1487,7 @@
                 <w:noProof/>
                 <w:webHidden/>
               </w:rPr>
-              <w:instrText xml:space="preserve"> PAGEREF _Toc164628714 \h </w:instrText>
+              <w:instrText xml:space="preserve"> PAGEREF _Toc164675354 \h </w:instrText>
             </w:r>
             <w:r>
               <w:rPr>
@@ -1560,15 +1655,14 @@
           <w:lang w:eastAsia="en-AU"/>
         </w:rPr>
       </w:pPr>
-      <w:bookmarkStart w:id="8" w:name="_Toc164628703"/>
+      <w:bookmarkStart w:id="16" w:name="_Toc164675342"/>
       <w:r>
         <w:rPr>
           <w:lang w:eastAsia="en-AU"/>
         </w:rPr>
-        <w:lastRenderedPageBreak/>
         <w:t>Introduction</w:t>
       </w:r>
-      <w:bookmarkEnd w:id="8"/>
+      <w:bookmarkEnd w:id="16"/>
     </w:p>
     <w:p>
       <w:pPr>
@@ -1579,7 +1673,7 @@
           <w:kern w:val="0"/>
           <w:sz w:val="24"/>
           <w:szCs w:val="24"/>
-          <w:lang w:val="en-FI" w:eastAsia="en-FI"/>
+          <w:lang/>
           <w14:ligatures w14:val="none"/>
         </w:rPr>
       </w:pPr>
@@ -1589,62 +1683,126 @@
           <w:kern w:val="0"/>
           <w:sz w:val="24"/>
           <w:szCs w:val="24"/>
-          <w:lang w:val="en-FI" w:eastAsia="en-FI"/>
+          <w:lang/>
           <w14:ligatures w14:val="none"/>
         </w:rPr>
-        <w:t xml:space="preserve">The website for Wanderlust Expeditions has been thoughtfully designed to satisfy every </w:t>
+        <w:t>The website for Wanderlust Expeditions has been thoughtfully designed to satisfy every traveller’s natural desire to explore. With so many possibilities, from carefully chosen holiday packages to easy flight tickets, our website aims to be the go-to place for hassle-free travel planning and reservations. This well-organized study offers a thorough examination of all the elements that make up our website, explaining the choices we made in terms of design, the difficulties we faced, and the accessibility and usability factors we took into account.</w:t>
       </w:r>
-      <w:r>
+    </w:p>
+    <w:p>
+      <w:pPr>
+        <w:spacing w:after="0" w:line="276" w:lineRule="auto"/>
+        <w:jc w:val="both"/>
         <w:rPr>
           <w:rFonts w:ascii="Times New Roman" w:eastAsia="Times New Roman" w:hAnsi="Times New Roman" w:cs="Times New Roman"/>
           <w:kern w:val="0"/>
           <w:sz w:val="24"/>
           <w:szCs w:val="24"/>
-          <w:lang w:val="en-FI" w:eastAsia="en-FI"/>
+          <w:lang/>
           <w14:ligatures w14:val="none"/>
         </w:rPr>
-        <w:t>traveller’s</w:t>
+      </w:pPr>
+    </w:p>
+    <w:p>
+      <w:pPr>
+        <w:pStyle w:val="Heading1"/>
+        <w:rPr>
+          <w:rFonts w:eastAsia="Times New Roman"/>
+          <w:lang/>
+        </w:rPr>
+      </w:pPr>
+      <w:bookmarkStart w:id="17" w:name="_Toc164675343"/>
+      <w:r>
+        <w:rPr>
+          <w:rFonts w:eastAsia="Times New Roman"/>
+          <w:lang/>
+        </w:rPr>
+        <w:t>Website Link:</w:t>
       </w:r>
+      <w:bookmarkEnd w:id="17"/>
+    </w:p>
+    <w:p>
+      <w:pPr>
+        <w:rPr>
+          <w:lang/>
+        </w:rPr>
+      </w:pPr>
+    </w:p>
+    <w:p>
+      <w:pPr>
+        <w:rPr>
+          <w:lang/>
+        </w:rPr>
+      </w:pPr>
       <w:r>
+        <w:rPr>
+          <w:lang/>
+        </w:rPr>
+        <w:t>https://poudelkamal.github.io/assignment/</w:t>
+      </w:r>
+    </w:p>
+    <w:p>
+      <w:pPr>
+        <w:spacing w:after="0" w:line="276" w:lineRule="auto"/>
+        <w:jc w:val="both"/>
         <w:rPr>
           <w:rFonts w:ascii="Times New Roman" w:eastAsia="Times New Roman" w:hAnsi="Times New Roman" w:cs="Times New Roman"/>
           <w:kern w:val="0"/>
           <w:sz w:val="24"/>
           <w:szCs w:val="24"/>
-          <w:lang w:val="en-FI" w:eastAsia="en-FI"/>
+          <w:lang w:eastAsia="en-AU"/>
           <w14:ligatures w14:val="none"/>
         </w:rPr>
-        <w:t xml:space="preserve"> natural desire to explore. With so many possibilities, from carefully chosen holiday packages to easy flight tickets, our website aims to be the go-to place for hassle-free travel planning and reservations. This well-organized study offers a thorough examination of all the elements that make up our website, explaining the choices we made in terms of design, the difficulties we faced, and the accessibility and usability factors we </w:t>
+      </w:pPr>
+    </w:p>
+    <w:p>
+      <w:pPr>
+        <w:pStyle w:val="Heading1"/>
+        <w:spacing w:line="276" w:lineRule="auto"/>
+        <w:jc w:val="both"/>
+        <w:rPr>
+          <w:rFonts w:eastAsia="Times New Roman"/>
+          <w:lang w:eastAsia="en-AU"/>
+        </w:rPr>
+      </w:pPr>
+      <w:bookmarkStart w:id="18" w:name="_Toc164675344"/>
+      <w:r>
+        <w:rPr>
+          <w:rFonts w:eastAsia="Times New Roman"/>
+          <w:lang w:eastAsia="en-AU"/>
+        </w:rPr>
+        <w:t>Website overview</w:t>
       </w:r>
-      <w:proofErr w:type="gramStart"/>
-      <w:r>
+      <w:bookmarkEnd w:id="18"/>
+    </w:p>
+    <w:p>
+      <w:pPr>
+        <w:spacing w:after="0" w:line="276" w:lineRule="auto"/>
+        <w:jc w:val="both"/>
         <w:rPr>
           <w:rFonts w:ascii="Times New Roman" w:eastAsia="Times New Roman" w:hAnsi="Times New Roman" w:cs="Times New Roman"/>
           <w:kern w:val="0"/>
           <w:sz w:val="24"/>
           <w:szCs w:val="24"/>
-          <w:lang w:val="en-FI" w:eastAsia="en-FI"/>
+          <w:lang w:eastAsia="en-AU"/>
           <w14:ligatures w14:val="none"/>
         </w:rPr>
-        <w:t>took into account</w:t>
-      </w:r>
-      <w:proofErr w:type="gramEnd"/>
-      <w:r>
+      </w:pPr>
+    </w:p>
+    <w:p>
+      <w:pPr>
+        <w:spacing w:after="0" w:line="276" w:lineRule="auto"/>
+        <w:jc w:val="both"/>
         <w:rPr>
           <w:rFonts w:ascii="Times New Roman" w:eastAsia="Times New Roman" w:hAnsi="Times New Roman" w:cs="Times New Roman"/>
           <w:kern w:val="0"/>
           <w:sz w:val="24"/>
           <w:szCs w:val="24"/>
-          <w:lang w:val="en-FI" w:eastAsia="en-FI"/>
+          <w:lang w:eastAsia="en-AU"/>
           <w14:ligatures w14:val="none"/>
         </w:rPr>
-        <w:t>.</w:t>
-      </w:r>
-    </w:p>
-    <w:p>
-      <w:pPr>
-        <w:spacing w:after="0" w:line="276" w:lineRule="auto"/>
-        <w:jc w:val="both"/>
+      </w:pPr>
+      <w:r>
         <w:rPr>
           <w:rFonts w:ascii="Times New Roman" w:eastAsia="Times New Roman" w:hAnsi="Times New Roman" w:cs="Times New Roman"/>
           <w:kern w:val="0"/>
@@ -1653,27 +1811,8 @@
           <w:lang w:eastAsia="en-AU"/>
           <w14:ligatures w14:val="none"/>
         </w:rPr>
-      </w:pPr>
-    </w:p>
-    <w:p>
-      <w:pPr>
-        <w:pStyle w:val="Heading1"/>
-        <w:spacing w:line="276" w:lineRule="auto"/>
-        <w:jc w:val="both"/>
-        <w:rPr>
-          <w:rFonts w:eastAsia="Times New Roman"/>
-          <w:lang w:eastAsia="en-AU"/>
-        </w:rPr>
-      </w:pPr>
-      <w:bookmarkStart w:id="9" w:name="_Toc164628704"/>
-      <w:r>
-        <w:rPr>
-          <w:rFonts w:eastAsia="Times New Roman"/>
-          <w:lang w:eastAsia="en-AU"/>
-        </w:rPr>
-        <w:t>Website overview</w:t>
+        <w:t>The homepage welcomes visitors with visually attractive graphics and simple navigation, acting as the enticing entryway to our world of travel. It is purposefully made to attract exploration with alluring offers and eye-catching images that inspire a spirit of adventure and wanderlust. In the meanwhile, the "About Us" section explores the fundamental goals and principles of Wanderlust Expeditions, providing prospective travelers with an understanding of our ethos and dedication to remarkable experiences in order to build trust and a sense of connection.</w:t>
       </w:r>
-      <w:bookmarkEnd w:id="9"/>
     </w:p>
     <w:p>
       <w:pPr>
@@ -1698,7 +1837,7 @@
           <w:kern w:val="0"/>
           <w:sz w:val="24"/>
           <w:szCs w:val="24"/>
-          <w:lang w:eastAsia="en-AU"/>
+          <w:lang/>
           <w14:ligatures w14:val="none"/>
         </w:rPr>
       </w:pPr>
@@ -1708,13 +1847,16 @@
           <w:kern w:val="0"/>
           <w:sz w:val="24"/>
           <w:szCs w:val="24"/>
-          <w:lang w:eastAsia="en-AU"/>
+          <w:lang/>
           <w14:ligatures w14:val="none"/>
         </w:rPr>
-        <w:t xml:space="preserve">The homepage welcomes visitors with visually attractive graphics and simple navigation, acting as the enticing entryway to our world of travel. It is purposefully made to attract exploration with alluring offers and eye-catching images that inspire a spirit of adventure and wanderlust. In the meanwhile, the "About Us" section explores the fundamental goals and principles of Wanderlust Expeditions, providing prospective </w:t>
+        <w:t>The gallery area is a visual feast, presenting previous voyages with enthralling photos and immersive movies that pique users' interest and build suspense. It gives a taste of the excitement and delights of different places, provoking wanderlust and urging more investigation. By providing visitors with the necessary information to properly plan their excursions, the "Destination Collections" portion, on the other hand, provides succinct yet informative summaries of various destinations. These collections serve as invaluable resources that encourage inquiry and enable well-informed decision-making.</w:t>
       </w:r>
-      <w:proofErr w:type="spellStart"/>
-      <w:r>
+    </w:p>
+    <w:p>
+      <w:pPr>
+        <w:spacing w:after="0" w:line="276" w:lineRule="auto"/>
+        <w:jc w:val="both"/>
         <w:rPr>
           <w:rFonts w:ascii="Times New Roman" w:eastAsia="Times New Roman" w:hAnsi="Times New Roman" w:cs="Times New Roman"/>
           <w:kern w:val="0"/>
@@ -1723,34 +1865,37 @@
           <w:lang w:eastAsia="en-AU"/>
           <w14:ligatures w14:val="none"/>
         </w:rPr>
-        <w:t>travelers</w:t>
-      </w:r>
-      <w:proofErr w:type="spellEnd"/>
-      <w:r>
+      </w:pPr>
+    </w:p>
+    <w:p>
+      <w:pPr>
+        <w:spacing w:after="0" w:line="276" w:lineRule="auto"/>
+        <w:jc w:val="both"/>
         <w:rPr>
           <w:rFonts w:ascii="Times New Roman" w:eastAsia="Times New Roman" w:hAnsi="Times New Roman" w:cs="Times New Roman"/>
           <w:kern w:val="0"/>
           <w:sz w:val="24"/>
           <w:szCs w:val="24"/>
-          <w:lang w:eastAsia="en-AU"/>
+          <w:lang/>
           <w14:ligatures w14:val="none"/>
         </w:rPr>
-        <w:t xml:space="preserve"> with an understanding of our ethos and dedication to remarkable experiences </w:t>
-      </w:r>
-      <w:proofErr w:type="gramStart"/>
+      </w:pPr>
       <w:r>
         <w:rPr>
           <w:rFonts w:ascii="Times New Roman" w:eastAsia="Times New Roman" w:hAnsi="Times New Roman" w:cs="Times New Roman"/>
           <w:kern w:val="0"/>
           <w:sz w:val="24"/>
           <w:szCs w:val="24"/>
-          <w:lang w:eastAsia="en-AU"/>
+          <w:lang/>
           <w14:ligatures w14:val="none"/>
         </w:rPr>
-        <w:t>in order to</w:t>
+        <w:t>Finally, the "Contact Us" area offers a specific channel for questions, guaranteeing smooth communication between guests and our staff. We work hard to respond to any queries or issues as soon as possible using contact forms and contact information, thus improving the user experience.</w:t>
       </w:r>
-      <w:proofErr w:type="gramEnd"/>
-      <w:r>
+    </w:p>
+    <w:p>
+      <w:pPr>
+        <w:spacing w:after="0" w:line="276" w:lineRule="auto"/>
+        <w:jc w:val="both"/>
         <w:rPr>
           <w:rFonts w:ascii="Times New Roman" w:eastAsia="Times New Roman" w:hAnsi="Times New Roman" w:cs="Times New Roman"/>
           <w:kern w:val="0"/>
@@ -1759,12 +1904,226 @@
           <w:lang w:eastAsia="en-AU"/>
           <w14:ligatures w14:val="none"/>
         </w:rPr>
-        <w:t xml:space="preserve"> build trust and a sense of connection.</w:t>
+      </w:pPr>
+    </w:p>
+    <w:p>
+      <w:pPr>
+        <w:pStyle w:val="Heading1"/>
+        <w:spacing w:line="276" w:lineRule="auto"/>
+        <w:jc w:val="both"/>
+        <w:rPr>
+          <w:rFonts w:eastAsia="Times New Roman"/>
+          <w:lang w:eastAsia="en-AU"/>
+        </w:rPr>
+      </w:pPr>
+      <w:bookmarkStart w:id="19" w:name="_Toc164675345"/>
+      <w:r>
+        <w:rPr>
+          <w:rFonts w:eastAsia="Times New Roman"/>
+          <w:lang w:eastAsia="en-AU"/>
+        </w:rPr>
+        <w:t>Design Decisions and Challenges:</w:t>
       </w:r>
-    </w:p>
-    <w:p>
-      <w:pPr>
-        <w:spacing w:after="0" w:line="276" w:lineRule="auto"/>
+      <w:bookmarkEnd w:id="19"/>
+    </w:p>
+    <w:p>
+      <w:pPr>
+        <w:spacing w:line="276" w:lineRule="auto"/>
+        <w:jc w:val="both"/>
+        <w:rPr>
+          <w:lang w:eastAsia="en-AU"/>
+        </w:rPr>
+      </w:pPr>
+    </w:p>
+    <w:p>
+      <w:pPr>
+        <w:spacing w:line="276" w:lineRule="auto"/>
+        <w:jc w:val="both"/>
+        <w:rPr>
+          <w:rStyle w:val="Heading2Char"/>
+          <w:lang w:eastAsia="en-AU"/>
+        </w:rPr>
+      </w:pPr>
+      <w:bookmarkStart w:id="20" w:name="_Toc164675346"/>
+      <w:r>
+        <w:rPr>
+          <w:rStyle w:val="Heading2Char"/>
+          <w:lang w:eastAsia="en-AU"/>
+        </w:rPr>
+        <w:lastRenderedPageBreak/>
+        <w:t>Engaging Visuals:</w:t>
+      </w:r>
+      <w:bookmarkEnd w:id="20"/>
+    </w:p>
+    <w:p>
+      <w:pPr>
+        <w:spacing w:line="276" w:lineRule="auto"/>
+        <w:jc w:val="both"/>
+        <w:rPr>
+          <w:lang w:eastAsia="en-AU"/>
+        </w:rPr>
+      </w:pPr>
+      <w:r>
+        <w:rPr>
+          <w:lang w:eastAsia="en-AU"/>
+        </w:rPr>
+        <w:t xml:space="preserve"> </w:t>
+      </w:r>
+      <w:r>
+        <w:rPr>
+          <w:lang w:eastAsia="en-AU"/>
+        </w:rPr>
+        <w:t>Our main goal as designers was to provide an immersive image that will enthrall guests and stoke their desire for travel and adventure. To stimulate curiosity and arouse feelings, we purposefully included visually appealing components like sharp images and captivating films. Every graphic component was chosen with care to appeal to our target group and capture the thrill of travel.</w:t>
+      </w:r>
+    </w:p>
+    <w:p>
+      <w:pPr>
+        <w:spacing w:line="276" w:lineRule="auto"/>
+        <w:jc w:val="both"/>
+        <w:rPr>
+          <w:lang w:eastAsia="en-AU"/>
+        </w:rPr>
+      </w:pPr>
+      <w:bookmarkStart w:id="21" w:name="_Toc164675347"/>
+      <w:r>
+        <w:rPr>
+          <w:rStyle w:val="Heading2Char"/>
+          <w:lang w:eastAsia="en-AU"/>
+        </w:rPr>
+        <w:t>Navigation Header Selection:</w:t>
+      </w:r>
+      <w:bookmarkEnd w:id="21"/>
+      <w:r>
+        <w:rPr>
+          <w:lang w:eastAsia="en-AU"/>
+        </w:rPr>
+        <w:t xml:space="preserve"> </w:t>
+      </w:r>
+    </w:p>
+    <w:p>
+      <w:pPr>
+        <w:spacing w:line="276" w:lineRule="auto"/>
+        <w:jc w:val="both"/>
+        <w:rPr>
+          <w:lang w:eastAsia="en-AU"/>
+        </w:rPr>
+      </w:pPr>
+      <w:r>
+        <w:rPr>
+          <w:lang w:eastAsia="en-AU"/>
+        </w:rPr>
+        <w:t>Ensuring a smooth user experience required clear and simple navigation. To minimize user friction and facilitate seamless exploration, we have carefully selected our navigation header to offer quick access to important sections of the website. Our goal was to improve usability and visitor pleasure by guiding them through our offerings with ease through strategic positioning and labeling.</w:t>
+      </w:r>
+    </w:p>
+    <w:p>
+      <w:pPr>
+        <w:pStyle w:val="Heading2"/>
+        <w:spacing w:line="276" w:lineRule="auto"/>
+        <w:jc w:val="both"/>
+        <w:rPr>
+          <w:lang w:eastAsia="en-AU"/>
+        </w:rPr>
+      </w:pPr>
+      <w:bookmarkStart w:id="22" w:name="_Toc164675348"/>
+      <w:r>
+        <w:rPr>
+          <w:lang w:eastAsia="en-AU"/>
+        </w:rPr>
+        <w:t>Content Organization:</w:t>
+      </w:r>
+      <w:bookmarkEnd w:id="22"/>
+      <w:r>
+        <w:rPr>
+          <w:lang w:eastAsia="en-AU"/>
+        </w:rPr>
+        <w:t xml:space="preserve"> </w:t>
+      </w:r>
+    </w:p>
+    <w:p>
+      <w:pPr>
+        <w:spacing w:line="276" w:lineRule="auto"/>
+        <w:jc w:val="both"/>
+        <w:rPr>
+          <w:lang w:eastAsia="en-AU"/>
+        </w:rPr>
+      </w:pPr>
+      <w:r>
+        <w:rPr>
+          <w:lang w:eastAsia="en-AU"/>
+        </w:rPr>
+        <w:t>Keeping our content logically organized while guaranteeing easy access to key information was one of the major issues we encountered. It was a difficult task that required careful consideration of user demands and preferences to strike a balance between practical efficiency and aesthetic appeal. To improve the user experience overall, we prioritized accessibility and clarity in our content arrangement by using user-centric design principles.</w:t>
+      </w:r>
+    </w:p>
+    <w:p>
+      <w:pPr>
+        <w:pStyle w:val="Heading2"/>
+        <w:spacing w:line="276" w:lineRule="auto"/>
+        <w:jc w:val="both"/>
+        <w:rPr>
+          <w:lang w:eastAsia="en-AU"/>
+        </w:rPr>
+      </w:pPr>
+      <w:bookmarkStart w:id="23" w:name="_Toc164675349"/>
+      <w:r>
+        <w:rPr>
+          <w:lang w:eastAsia="en-AU"/>
+        </w:rPr>
+        <w:t>Mobile responsiveness:</w:t>
+      </w:r>
+      <w:bookmarkEnd w:id="23"/>
+      <w:r>
+        <w:rPr>
+          <w:lang w:eastAsia="en-AU"/>
+        </w:rPr>
+        <w:t xml:space="preserve"> </w:t>
+      </w:r>
+    </w:p>
+    <w:p>
+      <w:pPr>
+        <w:spacing w:line="276" w:lineRule="auto"/>
+        <w:jc w:val="both"/>
+        <w:rPr>
+          <w:lang w:eastAsia="en-AU"/>
+        </w:rPr>
+      </w:pPr>
+      <w:r>
+        <w:rPr>
+          <w:lang w:eastAsia="en-AU"/>
+        </w:rPr>
+        <w:t>It was quite difficult to make our website work well on different screens and devices. Extensive testing and painstaking attention to detail were necessary to provide uniform functioning and layout across platforms. We invested a great deal of time and energy into making sure that our website looked good and was easy to use on all devices. We wanted to give every visitor, regardless of platform preference, a flawless user experience, therefore we embraced responsive design concepts.</w:t>
+      </w:r>
+    </w:p>
+    <w:p>
+      <w:pPr>
+        <w:pStyle w:val="Heading1"/>
+        <w:spacing w:line="276" w:lineRule="auto"/>
+        <w:jc w:val="both"/>
+        <w:rPr>
+          <w:rFonts w:eastAsia="Times New Roman"/>
+          <w:lang w:eastAsia="en-AU"/>
+        </w:rPr>
+      </w:pPr>
+      <w:bookmarkStart w:id="24" w:name="_Toc164675350"/>
+      <w:r>
+        <w:rPr>
+          <w:rFonts w:eastAsia="Times New Roman"/>
+          <w:lang w:eastAsia="en-AU"/>
+        </w:rPr>
+        <w:t>Accessibility and Usability Considerations</w:t>
+      </w:r>
+      <w:r>
+        <w:rPr>
+          <w:rFonts w:eastAsia="Times New Roman"/>
+          <w:lang w:eastAsia="en-AU"/>
+        </w:rPr>
+        <w:t>:</w:t>
+      </w:r>
+      <w:bookmarkEnd w:id="24"/>
+    </w:p>
+    <w:p>
+      <w:pPr>
+        <w:pStyle w:val="Heading2"/>
+        <w:spacing w:line="276" w:lineRule="auto"/>
         <w:jc w:val="both"/>
         <w:rPr>
           <w:rFonts w:ascii="Times New Roman" w:eastAsia="Times New Roman" w:hAnsi="Times New Roman" w:cs="Times New Roman"/>
@@ -1775,17 +2134,19 @@
           <w14:ligatures w14:val="none"/>
         </w:rPr>
       </w:pPr>
-    </w:p>
-    <w:p>
-      <w:pPr>
-        <w:spacing w:after="0" w:line="276" w:lineRule="auto"/>
+      <w:bookmarkStart w:id="25" w:name="_Toc164675351"/>
+    </w:p>
+    <w:p>
+      <w:pPr>
+        <w:pStyle w:val="Heading2"/>
+        <w:spacing w:line="276" w:lineRule="auto"/>
         <w:jc w:val="both"/>
         <w:rPr>
           <w:rFonts w:ascii="Times New Roman" w:eastAsia="Times New Roman" w:hAnsi="Times New Roman" w:cs="Times New Roman"/>
           <w:kern w:val="0"/>
           <w:sz w:val="24"/>
           <w:szCs w:val="24"/>
-          <w:lang w:val="en-FI" w:eastAsia="en-FI"/>
+          <w:lang w:eastAsia="en-AU"/>
           <w14:ligatures w14:val="none"/>
         </w:rPr>
       </w:pPr>
@@ -1795,16 +2156,13 @@
           <w:kern w:val="0"/>
           <w:sz w:val="24"/>
           <w:szCs w:val="24"/>
-          <w:lang w:val="en-FI" w:eastAsia="en-FI"/>
+          <w:lang w:eastAsia="en-AU"/>
           <w14:ligatures w14:val="none"/>
         </w:rPr>
-        <w:t>The gallery area is a visual feast, presenting previous voyages with enthralling photos and immersive movies that pique users' interest and build suspense. It gives a taste of the excitement and delights of different places, provoking wanderlust and urging more investigation. By providing visitors with the necessary information to properly plan their excursions, the "Destination Collections" portion, on the other hand, provides succinct yet informative summaries of various destinations. These collections serve as invaluable resources that encourage inquiry and enable well-informed decision-making.</w:t>
+        <w:t>Inclusive Design:</w:t>
       </w:r>
-    </w:p>
-    <w:p>
-      <w:pPr>
-        <w:spacing w:after="0" w:line="276" w:lineRule="auto"/>
-        <w:jc w:val="both"/>
+      <w:bookmarkEnd w:id="25"/>
+      <w:r>
         <w:rPr>
           <w:rFonts w:ascii="Times New Roman" w:eastAsia="Times New Roman" w:hAnsi="Times New Roman" w:cs="Times New Roman"/>
           <w:kern w:val="0"/>
@@ -1813,18 +2171,19 @@
           <w:lang w:eastAsia="en-AU"/>
           <w14:ligatures w14:val="none"/>
         </w:rPr>
-      </w:pPr>
-    </w:p>
-    <w:p>
-      <w:pPr>
-        <w:spacing w:after="0" w:line="276" w:lineRule="auto"/>
+        <w:t xml:space="preserve"> </w:t>
+      </w:r>
+    </w:p>
+    <w:p>
+      <w:pPr>
+        <w:spacing w:after="240" w:line="276" w:lineRule="auto"/>
         <w:jc w:val="both"/>
         <w:rPr>
           <w:rFonts w:ascii="Times New Roman" w:eastAsia="Times New Roman" w:hAnsi="Times New Roman" w:cs="Times New Roman"/>
           <w:kern w:val="0"/>
           <w:sz w:val="24"/>
           <w:szCs w:val="24"/>
-          <w:lang w:val="en-FI" w:eastAsia="en-FI"/>
+          <w:lang w:eastAsia="en-AU"/>
           <w14:ligatures w14:val="none"/>
         </w:rPr>
       </w:pPr>
@@ -1834,16 +2193,41 @@
           <w:kern w:val="0"/>
           <w:sz w:val="24"/>
           <w:szCs w:val="24"/>
-          <w:lang w:val="en-FI" w:eastAsia="en-FI"/>
+          <w:lang w:eastAsia="en-AU"/>
           <w14:ligatures w14:val="none"/>
         </w:rPr>
-        <w:t>Finally, the "Contact Us" area offers a specific channel for questions, guaranteeing smooth communication between guests and our staff. We work hard to respond to any queries or issues as soon as possible using contact forms and contact information, thus improving the user experience.</w:t>
+        <w:t>During the creation of our website, accessibility was a top priority. Our goal was to develop an accessible online space that allowed all users to easily explore places and obtain information by utilizing CSS and JavaScript. We promoted inclusivity and accessibility by using inclusive design principles to make sure people of all abilities could easily browse our website.</w:t>
       </w:r>
     </w:p>
     <w:p>
       <w:pPr>
-        <w:spacing w:after="0" w:line="276" w:lineRule="auto"/>
-        <w:jc w:val="both"/>
+        <w:pStyle w:val="Heading2"/>
+        <w:spacing w:line="276" w:lineRule="auto"/>
+        <w:jc w:val="both"/>
+        <w:rPr>
+          <w:rFonts w:eastAsia="Times New Roman"/>
+          <w:lang w:eastAsia="en-AU"/>
+        </w:rPr>
+      </w:pPr>
+      <w:bookmarkStart w:id="26" w:name="_Toc164675352"/>
+      <w:r>
+        <w:rPr>
+          <w:rFonts w:eastAsia="Times New Roman"/>
+          <w:lang w:eastAsia="en-AU"/>
+        </w:rPr>
+        <w:t>Content comprehension:</w:t>
+      </w:r>
+      <w:bookmarkEnd w:id="26"/>
+    </w:p>
+    <w:p>
+      <w:pPr>
+        <w:spacing w:line="276" w:lineRule="auto"/>
+        <w:jc w:val="both"/>
+        <w:rPr>
+          <w:lang w:eastAsia="en-AU"/>
+        </w:rPr>
+      </w:pPr>
+      <w:r>
         <w:rPr>
           <w:rFonts w:ascii="Times New Roman" w:eastAsia="Times New Roman" w:hAnsi="Times New Roman" w:cs="Times New Roman"/>
           <w:kern w:val="0"/>
@@ -1852,11 +2236,12 @@
           <w:lang w:eastAsia="en-AU"/>
           <w14:ligatures w14:val="none"/>
         </w:rPr>
-      </w:pPr>
-    </w:p>
-    <w:p>
-      <w:pPr>
-        <w:pStyle w:val="Heading1"/>
+        <w:t>Improving reading and comprehension was a top concern for improving the user experience as a whole. We used eye-catching typeface and dark mode themes to improve text readability in a range of viewing scenarios. We sought to enable seamless information consumption for all users, regardless of their device or viewing preferences, by optimizing font styles, sizes, and contrast ratios.</w:t>
+      </w:r>
+    </w:p>
+    <w:p>
+      <w:pPr>
+        <w:pStyle w:val="Heading2"/>
         <w:spacing w:line="276" w:lineRule="auto"/>
         <w:jc w:val="both"/>
         <w:rPr>
@@ -1864,306 +2249,27 @@
           <w:lang w:eastAsia="en-AU"/>
         </w:rPr>
       </w:pPr>
-      <w:bookmarkStart w:id="10" w:name="_Toc164628705"/>
+      <w:bookmarkStart w:id="27" w:name="_Toc164675353"/>
       <w:r>
         <w:rPr>
           <w:rFonts w:eastAsia="Times New Roman"/>
           <w:lang w:eastAsia="en-AU"/>
         </w:rPr>
-        <w:t>Design Decisions and Challenges:</w:t>
+        <w:lastRenderedPageBreak/>
+        <w:t>Responsive Service:</w:t>
       </w:r>
-      <w:bookmarkEnd w:id="10"/>
-    </w:p>
-    <w:p>
-      <w:pPr>
-        <w:spacing w:line="276" w:lineRule="auto"/>
-        <w:jc w:val="both"/>
-        <w:rPr>
-          <w:lang w:eastAsia="en-AU"/>
-        </w:rPr>
-      </w:pPr>
-    </w:p>
-    <w:p>
-      <w:pPr>
-        <w:spacing w:line="276" w:lineRule="auto"/>
-        <w:jc w:val="both"/>
-        <w:rPr>
-          <w:rStyle w:val="Heading2Char"/>
-          <w:lang w:eastAsia="en-AU"/>
-        </w:rPr>
-      </w:pPr>
-      <w:bookmarkStart w:id="11" w:name="_Toc164628706"/>
+      <w:bookmarkEnd w:id="27"/>
       <w:r>
         <w:rPr>
-          <w:rStyle w:val="Heading2Char"/>
-          <w:lang w:eastAsia="en-AU"/>
-        </w:rPr>
-        <w:t>Engaging Visuals:</w:t>
-      </w:r>
-      <w:bookmarkEnd w:id="11"/>
-    </w:p>
-    <w:p>
-      <w:pPr>
-        <w:spacing w:line="276" w:lineRule="auto"/>
-        <w:jc w:val="both"/>
-        <w:rPr>
-          <w:lang w:eastAsia="en-AU"/>
-        </w:rPr>
-      </w:pPr>
-      <w:r>
-        <w:rPr>
+          <w:rFonts w:eastAsia="Times New Roman"/>
           <w:lang w:eastAsia="en-AU"/>
         </w:rPr>
         <w:t xml:space="preserve"> </w:t>
       </w:r>
-      <w:r>
-        <w:rPr>
-          <w:lang w:eastAsia="en-AU"/>
-        </w:rPr>
-        <w:t xml:space="preserve">Our main goal as designers was to provide an immersive image that will </w:t>
-      </w:r>
-      <w:proofErr w:type="spellStart"/>
-      <w:r>
-        <w:rPr>
-          <w:lang w:eastAsia="en-AU"/>
-        </w:rPr>
-        <w:t>enthrall</w:t>
-      </w:r>
-      <w:proofErr w:type="spellEnd"/>
-      <w:r>
-        <w:rPr>
-          <w:lang w:eastAsia="en-AU"/>
-        </w:rPr>
-        <w:t xml:space="preserve"> guests and stoke their desire for travel and adventure. To stimulate curiosity and arouse feelings, we purposefully included visually appealing components like sharp images and captivating films. Every graphic component was chosen with care to appeal to our target group and capture the thrill of travel.</w:t>
-      </w:r>
-    </w:p>
-    <w:p>
-      <w:pPr>
-        <w:spacing w:line="276" w:lineRule="auto"/>
-        <w:jc w:val="both"/>
-        <w:rPr>
-          <w:lang w:eastAsia="en-AU"/>
-        </w:rPr>
-      </w:pPr>
-      <w:bookmarkStart w:id="12" w:name="_Toc164628707"/>
-      <w:r>
-        <w:rPr>
-          <w:rStyle w:val="Heading2Char"/>
-          <w:lang w:eastAsia="en-AU"/>
-        </w:rPr>
-        <w:t>Navigation Header Selection:</w:t>
-      </w:r>
-      <w:bookmarkEnd w:id="12"/>
-      <w:r>
-        <w:rPr>
-          <w:lang w:eastAsia="en-AU"/>
-        </w:rPr>
-        <w:t xml:space="preserve"> </w:t>
-      </w:r>
-    </w:p>
-    <w:p>
-      <w:pPr>
-        <w:spacing w:line="276" w:lineRule="auto"/>
-        <w:jc w:val="both"/>
-        <w:rPr>
-          <w:lang w:eastAsia="en-AU"/>
-        </w:rPr>
-      </w:pPr>
-      <w:r>
-        <w:rPr>
-          <w:lang w:eastAsia="en-AU"/>
-        </w:rPr>
-        <w:lastRenderedPageBreak/>
-        <w:t xml:space="preserve">Ensuring a smooth user experience required clear and simple navigation. To minimize user friction and facilitate seamless exploration, we have carefully selected our navigation header to offer quick access to important sections of the website. Our goal was to improve usability and visitor pleasure by guiding them through our offerings with ease through strategic positioning and </w:t>
-      </w:r>
-      <w:proofErr w:type="spellStart"/>
-      <w:r>
-        <w:rPr>
-          <w:lang w:eastAsia="en-AU"/>
-        </w:rPr>
-        <w:t>labeling</w:t>
-      </w:r>
-      <w:proofErr w:type="spellEnd"/>
-      <w:r>
-        <w:rPr>
-          <w:lang w:eastAsia="en-AU"/>
-        </w:rPr>
-        <w:t>.</w:t>
-      </w:r>
-    </w:p>
-    <w:p>
-      <w:pPr>
-        <w:spacing w:line="276" w:lineRule="auto"/>
-        <w:jc w:val="both"/>
-        <w:rPr>
-          <w:lang w:eastAsia="en-AU"/>
-        </w:rPr>
-      </w:pPr>
-    </w:p>
-    <w:p>
-      <w:pPr>
-        <w:pStyle w:val="Heading2"/>
-        <w:spacing w:line="276" w:lineRule="auto"/>
-        <w:jc w:val="both"/>
-        <w:rPr>
-          <w:lang w:eastAsia="en-AU"/>
-        </w:rPr>
-      </w:pPr>
-      <w:bookmarkStart w:id="13" w:name="_Toc164628708"/>
-      <w:r>
-        <w:rPr>
-          <w:lang w:eastAsia="en-AU"/>
-        </w:rPr>
-        <w:t>Content Organization:</w:t>
-      </w:r>
-      <w:bookmarkEnd w:id="13"/>
-      <w:r>
-        <w:rPr>
-          <w:lang w:eastAsia="en-AU"/>
-        </w:rPr>
-        <w:t xml:space="preserve"> </w:t>
-      </w:r>
-    </w:p>
-    <w:p>
-      <w:pPr>
-        <w:spacing w:line="276" w:lineRule="auto"/>
-        <w:jc w:val="both"/>
-        <w:rPr>
-          <w:lang w:eastAsia="en-AU"/>
-        </w:rPr>
-      </w:pPr>
-    </w:p>
-    <w:p>
-      <w:pPr>
-        <w:spacing w:line="276" w:lineRule="auto"/>
-        <w:jc w:val="both"/>
-        <w:rPr>
-          <w:lang w:eastAsia="en-AU"/>
-        </w:rPr>
-      </w:pPr>
-      <w:r>
-        <w:rPr>
-          <w:lang w:eastAsia="en-AU"/>
-        </w:rPr>
-        <w:t>Keeping our content logically organized while guaranteeing easy access to key information was one of the major issues we encountered. It was a difficult task that required careful consideration of user demands and preferences to strike a balance between practical efficiency and aesthetic appeal. To improve the user experience overall, we prioritized accessibility and clarity in our content arrangement by using user-centric design principles.</w:t>
-      </w:r>
-    </w:p>
-    <w:p>
-      <w:pPr>
-        <w:pStyle w:val="Heading2"/>
-        <w:spacing w:line="276" w:lineRule="auto"/>
-        <w:jc w:val="both"/>
-        <w:rPr>
-          <w:lang w:eastAsia="en-AU"/>
-        </w:rPr>
-      </w:pPr>
-    </w:p>
-    <w:p>
-      <w:pPr>
-        <w:pStyle w:val="Heading2"/>
-        <w:spacing w:line="276" w:lineRule="auto"/>
-        <w:jc w:val="both"/>
-        <w:rPr>
-          <w:lang w:eastAsia="en-AU"/>
-        </w:rPr>
-      </w:pPr>
-      <w:bookmarkStart w:id="14" w:name="_Toc164628709"/>
-      <w:r>
-        <w:rPr>
-          <w:lang w:eastAsia="en-AU"/>
-        </w:rPr>
-        <w:t>Mobile responsiveness:</w:t>
-      </w:r>
-      <w:bookmarkEnd w:id="14"/>
-      <w:r>
-        <w:rPr>
-          <w:lang w:eastAsia="en-AU"/>
-        </w:rPr>
-        <w:t xml:space="preserve"> </w:t>
-      </w:r>
-    </w:p>
-    <w:p>
-      <w:pPr>
-        <w:spacing w:line="276" w:lineRule="auto"/>
-        <w:jc w:val="both"/>
-        <w:rPr>
-          <w:lang w:eastAsia="en-AU"/>
-        </w:rPr>
-      </w:pPr>
-    </w:p>
-    <w:p>
-      <w:pPr>
-        <w:spacing w:line="276" w:lineRule="auto"/>
-        <w:jc w:val="both"/>
-        <w:rPr>
-          <w:lang w:eastAsia="en-AU"/>
-        </w:rPr>
-      </w:pPr>
-      <w:r>
-        <w:rPr>
-          <w:lang w:eastAsia="en-AU"/>
-        </w:rPr>
-        <w:t>It was quite difficult to make our website work well on different screens and devices. Extensive testing and painstaking attention to detail were necessary to provide uniform functioning and layout across platforms. We invested a great deal of time and energy into making sure that our website looked good and was easy to use on all devices. We wanted to give every visitor, regardless of platform preference, a flawless user experience, therefore we embraced responsive design concepts.</w:t>
-      </w:r>
-    </w:p>
-    <w:p>
-      <w:pPr>
-        <w:spacing w:line="276" w:lineRule="auto"/>
-        <w:jc w:val="both"/>
-        <w:rPr>
-          <w:lang w:eastAsia="en-AU"/>
-        </w:rPr>
-      </w:pPr>
-    </w:p>
-    <w:p>
-      <w:pPr>
-        <w:spacing w:line="276" w:lineRule="auto"/>
-        <w:jc w:val="both"/>
-        <w:rPr>
-          <w:lang w:eastAsia="en-AU"/>
-        </w:rPr>
-      </w:pPr>
-    </w:p>
-    <w:p>
-      <w:pPr>
-        <w:spacing w:line="276" w:lineRule="auto"/>
-        <w:jc w:val="both"/>
-        <w:rPr>
-          <w:lang w:eastAsia="en-AU"/>
-        </w:rPr>
-      </w:pPr>
-    </w:p>
-    <w:p>
-      <w:pPr>
-        <w:pStyle w:val="Heading1"/>
-        <w:spacing w:line="276" w:lineRule="auto"/>
-        <w:jc w:val="both"/>
-        <w:rPr>
-          <w:rFonts w:eastAsia="Times New Roman"/>
-          <w:lang w:eastAsia="en-AU"/>
-        </w:rPr>
-      </w:pPr>
-      <w:bookmarkStart w:id="15" w:name="_Toc164628710"/>
-      <w:r>
-        <w:rPr>
-          <w:rFonts w:eastAsia="Times New Roman"/>
-          <w:lang w:eastAsia="en-AU"/>
-        </w:rPr>
-        <w:t>Accessibility and Usability Considerations</w:t>
-      </w:r>
-      <w:r>
-        <w:rPr>
-          <w:rFonts w:eastAsia="Times New Roman"/>
-          <w:lang w:eastAsia="en-AU"/>
-        </w:rPr>
-        <w:t>:</w:t>
-      </w:r>
-      <w:bookmarkEnd w:id="15"/>
-    </w:p>
-    <w:p>
-      <w:pPr>
-        <w:pStyle w:val="Heading2"/>
-        <w:spacing w:line="276" w:lineRule="auto"/>
+    </w:p>
+    <w:p>
+      <w:pPr>
+        <w:spacing w:after="240" w:line="276" w:lineRule="auto"/>
         <w:jc w:val="both"/>
         <w:rPr>
           <w:rFonts w:ascii="Times New Roman" w:eastAsia="Times New Roman" w:hAnsi="Times New Roman" w:cs="Times New Roman"/>
@@ -2174,12 +2280,7 @@
           <w14:ligatures w14:val="none"/>
         </w:rPr>
       </w:pPr>
-    </w:p>
-    <w:p>
-      <w:pPr>
-        <w:pStyle w:val="Heading2"/>
-        <w:spacing w:line="276" w:lineRule="auto"/>
-        <w:jc w:val="both"/>
+      <w:r>
         <w:rPr>
           <w:rFonts w:ascii="Times New Roman" w:eastAsia="Times New Roman" w:hAnsi="Times New Roman" w:cs="Times New Roman"/>
           <w:kern w:val="0"/>
@@ -2188,9 +2289,34 @@
           <w:lang w:eastAsia="en-AU"/>
           <w14:ligatures w14:val="none"/>
         </w:rPr>
-      </w:pPr>
-      <w:bookmarkStart w:id="16" w:name="_Toc164628711"/>
+        <w:t>Our dedication to user happiness was based on our provision of responsive customer service channels. To quickly respond to visitors' questions and concerns, we placed a high priority on easy access to our contact information and dedicated customer support channels. We sought to improve user happiness and guarantee a smooth surfing experience for every visitor to our website by providing tailored help and support.</w:t>
+      </w:r>
+    </w:p>
+    <w:p>
+      <w:pPr>
+        <w:pStyle w:val="Heading1"/>
+        <w:spacing w:line="276" w:lineRule="auto"/>
+        <w:jc w:val="both"/>
+        <w:rPr>
+          <w:rFonts w:eastAsia="Times New Roman"/>
+          <w:lang w:eastAsia="en-AU"/>
+        </w:rPr>
+      </w:pPr>
+      <w:bookmarkStart w:id="28" w:name="_Toc164675354"/>
       <w:r>
+        <w:rPr>
+          <w:rFonts w:eastAsia="Times New Roman"/>
+          <w:lang w:eastAsia="en-AU"/>
+        </w:rPr>
+        <w:t>Conclusion:</w:t>
+      </w:r>
+      <w:bookmarkEnd w:id="28"/>
+    </w:p>
+    <w:p>
+      <w:pPr>
+        <w:spacing w:after="240" w:line="276" w:lineRule="auto"/>
+        <w:ind w:left="360"/>
+        <w:jc w:val="both"/>
         <w:rPr>
           <w:rFonts w:ascii="Times New Roman" w:eastAsia="Times New Roman" w:hAnsi="Times New Roman" w:cs="Times New Roman"/>
           <w:kern w:val="0"/>
@@ -2199,9 +2325,7 @@
           <w:lang w:eastAsia="en-AU"/>
           <w14:ligatures w14:val="none"/>
         </w:rPr>
-        <w:t>Inclusive Design:</w:t>
-      </w:r>
-      <w:bookmarkEnd w:id="16"/>
+      </w:pPr>
       <w:r>
         <w:rPr>
           <w:rFonts w:ascii="Times New Roman" w:eastAsia="Times New Roman" w:hAnsi="Times New Roman" w:cs="Times New Roman"/>
@@ -2211,308 +2335,7 @@
           <w:lang w:eastAsia="en-AU"/>
           <w14:ligatures w14:val="none"/>
         </w:rPr>
-        <w:t xml:space="preserve"> </w:t>
-      </w:r>
-    </w:p>
-    <w:p>
-      <w:pPr>
-        <w:spacing w:line="276" w:lineRule="auto"/>
-        <w:jc w:val="both"/>
-        <w:rPr>
-          <w:lang w:eastAsia="en-AU"/>
-        </w:rPr>
-      </w:pPr>
-    </w:p>
-    <w:p>
-      <w:pPr>
-        <w:spacing w:after="240" w:line="276" w:lineRule="auto"/>
-        <w:jc w:val="both"/>
-        <w:rPr>
-          <w:rFonts w:ascii="Times New Roman" w:eastAsia="Times New Roman" w:hAnsi="Times New Roman" w:cs="Times New Roman"/>
-          <w:kern w:val="0"/>
-          <w:sz w:val="24"/>
-          <w:szCs w:val="24"/>
-          <w:lang w:eastAsia="en-AU"/>
-          <w14:ligatures w14:val="none"/>
-        </w:rPr>
-      </w:pPr>
-      <w:r>
-        <w:rPr>
-          <w:rFonts w:ascii="Times New Roman" w:eastAsia="Times New Roman" w:hAnsi="Times New Roman" w:cs="Times New Roman"/>
-          <w:kern w:val="0"/>
-          <w:sz w:val="24"/>
-          <w:szCs w:val="24"/>
-          <w:lang w:eastAsia="en-AU"/>
-          <w14:ligatures w14:val="none"/>
-        </w:rPr>
-        <w:t>During the creation of our website, accessibility was a top priority. Our goal was to develop an accessible online space that allowed all users to easily explore places and obtain information by utilizing CSS and JavaScript. We promoted inclusivity and accessibility by using inclusive design principles to make sure people of all abilities could easily browse our website.</w:t>
-      </w:r>
-    </w:p>
-    <w:p>
-      <w:pPr>
-        <w:spacing w:after="240" w:line="276" w:lineRule="auto"/>
-        <w:jc w:val="both"/>
-        <w:rPr>
-          <w:rFonts w:ascii="Times New Roman" w:eastAsia="Times New Roman" w:hAnsi="Times New Roman" w:cs="Times New Roman"/>
-          <w:kern w:val="0"/>
-          <w:sz w:val="24"/>
-          <w:szCs w:val="24"/>
-          <w:lang w:eastAsia="en-AU"/>
-          <w14:ligatures w14:val="none"/>
-        </w:rPr>
-      </w:pPr>
-    </w:p>
-    <w:p>
-      <w:pPr>
-        <w:spacing w:after="240" w:line="276" w:lineRule="auto"/>
-        <w:jc w:val="both"/>
-        <w:rPr>
-          <w:rFonts w:ascii="Times New Roman" w:eastAsia="Times New Roman" w:hAnsi="Times New Roman" w:cs="Times New Roman"/>
-          <w:kern w:val="0"/>
-          <w:sz w:val="24"/>
-          <w:szCs w:val="24"/>
-          <w:lang w:eastAsia="en-AU"/>
-          <w14:ligatures w14:val="none"/>
-        </w:rPr>
-      </w:pPr>
-    </w:p>
-    <w:p>
-      <w:pPr>
-        <w:pStyle w:val="Heading2"/>
-        <w:spacing w:line="276" w:lineRule="auto"/>
-        <w:jc w:val="both"/>
-        <w:rPr>
-          <w:rFonts w:eastAsia="Times New Roman"/>
-          <w:lang w:eastAsia="en-AU"/>
-        </w:rPr>
-      </w:pPr>
-      <w:bookmarkStart w:id="17" w:name="_Toc164628712"/>
-      <w:r>
-        <w:rPr>
-          <w:rFonts w:eastAsia="Times New Roman"/>
-          <w:lang w:eastAsia="en-AU"/>
-        </w:rPr>
-        <w:lastRenderedPageBreak/>
-        <w:t>Content comprehension:</w:t>
-      </w:r>
-      <w:bookmarkEnd w:id="17"/>
-    </w:p>
-    <w:p>
-      <w:pPr>
-        <w:spacing w:line="276" w:lineRule="auto"/>
-        <w:jc w:val="both"/>
-        <w:rPr>
-          <w:lang w:eastAsia="en-AU"/>
-        </w:rPr>
-      </w:pPr>
-    </w:p>
-    <w:p>
-      <w:pPr>
-        <w:spacing w:line="276" w:lineRule="auto"/>
-        <w:jc w:val="both"/>
-        <w:rPr>
-          <w:lang w:eastAsia="en-AU"/>
-        </w:rPr>
-      </w:pPr>
-      <w:r>
-        <w:rPr>
-          <w:rFonts w:ascii="Times New Roman" w:eastAsia="Times New Roman" w:hAnsi="Times New Roman" w:cs="Times New Roman"/>
-          <w:kern w:val="0"/>
-          <w:sz w:val="24"/>
-          <w:szCs w:val="24"/>
-          <w:lang w:eastAsia="en-AU"/>
-          <w14:ligatures w14:val="none"/>
-        </w:rPr>
-        <w:t xml:space="preserve">Improving reading and comprehension was a top concern for improving the user </w:t>
-      </w:r>
-      <w:proofErr w:type="gramStart"/>
-      <w:r>
-        <w:rPr>
-          <w:rFonts w:ascii="Times New Roman" w:eastAsia="Times New Roman" w:hAnsi="Times New Roman" w:cs="Times New Roman"/>
-          <w:kern w:val="0"/>
-          <w:sz w:val="24"/>
-          <w:szCs w:val="24"/>
-          <w:lang w:eastAsia="en-AU"/>
-          <w14:ligatures w14:val="none"/>
-        </w:rPr>
-        <w:t>experience as a whole</w:t>
-      </w:r>
-      <w:proofErr w:type="gramEnd"/>
-      <w:r>
-        <w:rPr>
-          <w:rFonts w:ascii="Times New Roman" w:eastAsia="Times New Roman" w:hAnsi="Times New Roman" w:cs="Times New Roman"/>
-          <w:kern w:val="0"/>
-          <w:sz w:val="24"/>
-          <w:szCs w:val="24"/>
-          <w:lang w:eastAsia="en-AU"/>
-          <w14:ligatures w14:val="none"/>
-        </w:rPr>
-        <w:t>. We used eye-catching typeface and dark mode themes to improve text readability in a range of viewing scenarios. We sought to enable seamless information consumption for all users, regardless of their device or viewing preferences, by optimizing font styles, sizes, and contrast ratios.</w:t>
-      </w:r>
-      <w:r>
-        <w:rPr>
-          <w:rFonts w:ascii="Times New Roman" w:eastAsia="Times New Roman" w:hAnsi="Times New Roman" w:cs="Times New Roman"/>
-          <w:kern w:val="0"/>
-          <w:sz w:val="24"/>
-          <w:szCs w:val="24"/>
-          <w:lang w:eastAsia="en-AU"/>
-          <w14:ligatures w14:val="none"/>
-        </w:rPr>
-        <w:br/>
-      </w:r>
-    </w:p>
-    <w:p>
-      <w:pPr>
-        <w:pStyle w:val="Heading2"/>
-        <w:spacing w:line="276" w:lineRule="auto"/>
-        <w:jc w:val="both"/>
-        <w:rPr>
-          <w:rFonts w:eastAsia="Times New Roman"/>
-          <w:lang w:eastAsia="en-AU"/>
-        </w:rPr>
-      </w:pPr>
-      <w:bookmarkStart w:id="18" w:name="_Toc164628713"/>
-      <w:r>
-        <w:rPr>
-          <w:rFonts w:eastAsia="Times New Roman"/>
-          <w:lang w:eastAsia="en-AU"/>
-        </w:rPr>
-        <w:t>Responsive Service:</w:t>
-      </w:r>
-      <w:bookmarkEnd w:id="18"/>
-      <w:r>
-        <w:rPr>
-          <w:rFonts w:eastAsia="Times New Roman"/>
-          <w:lang w:eastAsia="en-AU"/>
-        </w:rPr>
-        <w:t xml:space="preserve"> </w:t>
-      </w:r>
-    </w:p>
-    <w:p>
-      <w:pPr>
-        <w:spacing w:line="276" w:lineRule="auto"/>
-        <w:jc w:val="both"/>
-        <w:rPr>
-          <w:lang w:eastAsia="en-AU"/>
-        </w:rPr>
-      </w:pPr>
-    </w:p>
-    <w:p>
-      <w:pPr>
-        <w:spacing w:after="240" w:line="276" w:lineRule="auto"/>
-        <w:jc w:val="both"/>
-        <w:rPr>
-          <w:rFonts w:ascii="Times New Roman" w:eastAsia="Times New Roman" w:hAnsi="Times New Roman" w:cs="Times New Roman"/>
-          <w:kern w:val="0"/>
-          <w:sz w:val="24"/>
-          <w:szCs w:val="24"/>
-          <w:lang w:eastAsia="en-AU"/>
-          <w14:ligatures w14:val="none"/>
-        </w:rPr>
-      </w:pPr>
-      <w:r>
-        <w:rPr>
-          <w:rFonts w:ascii="Times New Roman" w:eastAsia="Times New Roman" w:hAnsi="Times New Roman" w:cs="Times New Roman"/>
-          <w:kern w:val="0"/>
-          <w:sz w:val="24"/>
-          <w:szCs w:val="24"/>
-          <w:lang w:eastAsia="en-AU"/>
-          <w14:ligatures w14:val="none"/>
-        </w:rPr>
-        <w:t>Our dedication to user happiness was based on our provision of responsive customer service channels. To quickly respond to visitors' questions and concerns, we placed a high priority on easy access to our contact information and dedicated customer support channels. We sought to improve user happiness and guarantee a smooth surfing experience for every visitor to our website by providing tailored help and support.</w:t>
-      </w:r>
-    </w:p>
-    <w:p>
-      <w:pPr>
-        <w:spacing w:after="240" w:line="276" w:lineRule="auto"/>
-        <w:jc w:val="both"/>
-        <w:rPr>
-          <w:rFonts w:ascii="Times New Roman" w:eastAsia="Times New Roman" w:hAnsi="Times New Roman" w:cs="Times New Roman"/>
-          <w:kern w:val="0"/>
-          <w:sz w:val="24"/>
-          <w:szCs w:val="24"/>
-          <w:lang w:eastAsia="en-AU"/>
-          <w14:ligatures w14:val="none"/>
-        </w:rPr>
-      </w:pPr>
-    </w:p>
-    <w:p>
-      <w:pPr>
-        <w:pStyle w:val="Heading1"/>
-        <w:spacing w:line="276" w:lineRule="auto"/>
-        <w:jc w:val="both"/>
-        <w:rPr>
-          <w:rFonts w:eastAsia="Times New Roman"/>
-          <w:lang w:eastAsia="en-AU"/>
-        </w:rPr>
-      </w:pPr>
-      <w:bookmarkStart w:id="19" w:name="_Toc164628714"/>
-      <w:r>
-        <w:rPr>
-          <w:rFonts w:eastAsia="Times New Roman"/>
-          <w:lang w:eastAsia="en-AU"/>
-        </w:rPr>
-        <w:t>Conclusion:</w:t>
-      </w:r>
-      <w:bookmarkEnd w:id="19"/>
-    </w:p>
-    <w:p>
-      <w:pPr>
-        <w:spacing w:line="276" w:lineRule="auto"/>
-        <w:jc w:val="both"/>
-        <w:rPr>
-          <w:lang w:eastAsia="en-AU"/>
-        </w:rPr>
-      </w:pPr>
-    </w:p>
-    <w:p>
-      <w:pPr>
-        <w:spacing w:after="240" w:line="276" w:lineRule="auto"/>
-        <w:ind w:left="360"/>
-        <w:jc w:val="both"/>
-        <w:rPr>
-          <w:rFonts w:ascii="Times New Roman" w:eastAsia="Times New Roman" w:hAnsi="Times New Roman" w:cs="Times New Roman"/>
-          <w:kern w:val="0"/>
-          <w:sz w:val="24"/>
-          <w:szCs w:val="24"/>
-          <w:lang w:eastAsia="en-AU"/>
-          <w14:ligatures w14:val="none"/>
-        </w:rPr>
-      </w:pPr>
-      <w:r>
-        <w:rPr>
-          <w:rFonts w:ascii="Times New Roman" w:eastAsia="Times New Roman" w:hAnsi="Times New Roman" w:cs="Times New Roman"/>
-          <w:kern w:val="0"/>
-          <w:sz w:val="24"/>
-          <w:szCs w:val="24"/>
-          <w:lang w:eastAsia="en-AU"/>
-          <w14:ligatures w14:val="none"/>
-        </w:rPr>
-        <w:t xml:space="preserve">In conclusion, the website of Wanderlust Expeditions serves as a doorway to incredible journeys that uplift, inform, and empower tourists everywhere. With its eye-catching layout, wide range of features, and unwavering commitment to usability and accessibility, our platform transforms the way people plan vacations and inspires a sense of wanderlust in those who use it. Come along on an exciting and adventurous voyage with us, where every click </w:t>
-      </w:r>
-      <w:proofErr w:type="gramStart"/>
-      <w:r>
-        <w:rPr>
-          <w:rFonts w:ascii="Times New Roman" w:eastAsia="Times New Roman" w:hAnsi="Times New Roman" w:cs="Times New Roman"/>
-          <w:kern w:val="0"/>
-          <w:sz w:val="24"/>
-          <w:szCs w:val="24"/>
-          <w:lang w:eastAsia="en-AU"/>
-          <w14:ligatures w14:val="none"/>
-        </w:rPr>
-        <w:t>opens up</w:t>
-      </w:r>
-      <w:proofErr w:type="gramEnd"/>
-      <w:r>
-        <w:rPr>
-          <w:rFonts w:ascii="Times New Roman" w:eastAsia="Times New Roman" w:hAnsi="Times New Roman" w:cs="Times New Roman"/>
-          <w:kern w:val="0"/>
-          <w:sz w:val="24"/>
-          <w:szCs w:val="24"/>
-          <w:lang w:eastAsia="en-AU"/>
-          <w14:ligatures w14:val="none"/>
-        </w:rPr>
-        <w:t xml:space="preserve"> new possibilities and vistas.</w:t>
+        <w:t>In conclusion, the website of Wanderlust Expeditions serves as a doorway to incredible journeys that uplift, inform, and empower tourists everywhere. With its eye-catching layout, wide range of features, and unwavering commitment to usability and accessibility, our platform transforms the way people plan vacations and inspires a sense of wanderlust in those who use it. Come along on an exciting and adventurous voyage with us, where every click opens up new possibilities and vistas.</w:t>
       </w:r>
     </w:p>
     <w:sectPr>
@@ -2528,7 +2351,7 @@
 </file>
 
 <file path=word/endnotes.xml><?xml version="1.0" encoding="utf-8"?>
-<w:endnotes xmlns:wpc="http://schemas.microsoft.com/office/word/2010/wordprocessingCanvas" xmlns:cx="http://schemas.microsoft.com/office/drawing/2014/chartex" xmlns:cx1="http://schemas.microsoft.com/office/drawing/2015/9/8/chartex" xmlns:cx2="http://schemas.microsoft.com/office/drawing/2015/10/21/chartex" xmlns:cx3="http://schemas.microsoft.com/office/drawing/2016/5/9/chartex" xmlns:cx4="http://schemas.microsoft.com/office/drawing/2016/5/10/chartex" xmlns:cx5="http://schemas.microsoft.com/office/drawing/2016/5/11/chartex" xmlns:cx6="http://schemas.microsoft.com/office/drawing/2016/5/12/chartex" xmlns:cx7="http://schemas.microsoft.com/office/drawing/2016/5/13/chartex" xmlns:cx8="http://schemas.microsoft.com/office/drawing/2016/5/14/chartex" xmlns:mc="http://schemas.openxmlformats.org/markup-compatibility/2006" xmlns:aink="http://schemas.microsoft.com/office/drawing/2016/ink" xmlns:am3d="http://schemas.microsoft.com/office/drawing/2017/model3d" xmlns:o="urn:schemas-microsoft-com:office:office" xmlns:oel="http://schemas.microsoft.com/office/2019/extlst" xmlns:r="http://schemas.openxmlformats.org/officeDocument/2006/relationships" xmlns:m="http://schemas.openxmlformats.org/officeDocument/2006/math" xmlns:v="urn:schemas-microsoft-com:vml" xmlns:wp14="http://schemas.microsoft.com/office/word/2010/wordprocessingDrawing" xmlns:wp="http://schemas.openxmlformats.org/drawingml/2006/wordprocessingDrawing" xmlns:w10="urn:schemas-microsoft-com:office:word" xmlns:w="http://schemas.openxmlformats.org/wordprocessingml/2006/main" xmlns:w14="http://schemas.microsoft.com/office/word/2010/wordml" xmlns:w15="http://schemas.microsoft.com/office/word/2012/wordml" xmlns:w16cex="http://schemas.microsoft.com/office/word/2018/wordml/cex" xmlns:w16cid="http://schemas.microsoft.com/office/word/2016/wordml/cid" xmlns:w16="http://schemas.microsoft.com/office/word/2018/wordml" xmlns:w16du="http://schemas.microsoft.com/office/word/2023/wordml/word16du" xmlns:w16sdtdh="http://schemas.microsoft.com/office/word/2020/wordml/sdtdatahash" xmlns:w16se="http://schemas.microsoft.com/office/word/2015/wordml/symex" xmlns:wpg="http://schemas.microsoft.com/office/word/2010/wordprocessingGroup" xmlns:wpi="http://schemas.microsoft.com/office/word/2010/wordprocessingInk" xmlns:wne="http://schemas.microsoft.com/office/word/2006/wordml" xmlns:wps="http://schemas.microsoft.com/office/word/2010/wordprocessingShape" mc:Ignorable="w14 w15 w16se w16cid w16 w16cex w16sdtdh w16du wp14">
+<w:endnotes xmlns:wpc="http://schemas.microsoft.com/office/word/2010/wordprocessingCanvas" xmlns:cx="http://schemas.microsoft.com/office/drawing/2014/chartex" xmlns:cx1="http://schemas.microsoft.com/office/drawing/2015/9/8/chartex" xmlns:cx2="http://schemas.microsoft.com/office/drawing/2015/10/21/chartex" xmlns:cx3="http://schemas.microsoft.com/office/drawing/2016/5/9/chartex" xmlns:cx4="http://schemas.microsoft.com/office/drawing/2016/5/10/chartex" xmlns:cx5="http://schemas.microsoft.com/office/drawing/2016/5/11/chartex" xmlns:cx6="http://schemas.microsoft.com/office/drawing/2016/5/12/chartex" xmlns:cx7="http://schemas.microsoft.com/office/drawing/2016/5/13/chartex" xmlns:cx8="http://schemas.microsoft.com/office/drawing/2016/5/14/chartex" xmlns:mc="http://schemas.openxmlformats.org/markup-compatibility/2006" xmlns:aink="http://schemas.microsoft.com/office/drawing/2016/ink" xmlns:am3d="http://schemas.microsoft.com/office/drawing/2017/model3d" xmlns:o="urn:schemas-microsoft-com:office:office" xmlns:oel="http://schemas.microsoft.com/office/2019/extlst" xmlns:r="http://schemas.openxmlformats.org/officeDocument/2006/relationships" xmlns:m="http://schemas.openxmlformats.org/officeDocument/2006/math" xmlns:v="urn:schemas-microsoft-com:vml" xmlns:wp14="http://schemas.microsoft.com/office/word/2010/wordprocessingDrawing" xmlns:wp="http://schemas.openxmlformats.org/drawingml/2006/wordprocessingDrawing" xmlns:w10="urn:schemas-microsoft-com:office:word" xmlns:w="http://schemas.openxmlformats.org/wordprocessingml/2006/main" xmlns:w14="http://schemas.microsoft.com/office/word/2010/wordml" xmlns:w15="http://schemas.microsoft.com/office/word/2012/wordml" xmlns:w16cex="http://schemas.microsoft.com/office/word/2018/wordml/cex" xmlns:w16cid="http://schemas.microsoft.com/office/word/2016/wordml/cid" xmlns:w16="http://schemas.microsoft.com/office/word/2018/wordml" xmlns:w16sdtdh="http://schemas.microsoft.com/office/word/2020/wordml/sdtdatahash" xmlns:w16se="http://schemas.microsoft.com/office/word/2015/wordml/symex" xmlns:wpg="http://schemas.microsoft.com/office/word/2010/wordprocessingGroup" xmlns:wpi="http://schemas.microsoft.com/office/word/2010/wordprocessingInk" xmlns:wne="http://schemas.microsoft.com/office/word/2006/wordml" xmlns:wps="http://schemas.microsoft.com/office/word/2010/wordprocessingShape" mc:Ignorable="w14 w15 w16se w16cid w16 w16cex w16sdtdh wp14">
   <w:endnote w:type="separator" w:id="-1">
     <w:p>
       <w:pPr>
@@ -2553,7 +2376,7 @@
 </file>
 
 <file path=word/footnotes.xml><?xml version="1.0" encoding="utf-8"?>
-<w:footnotes xmlns:wpc="http://schemas.microsoft.com/office/word/2010/wordprocessingCanvas" xmlns:cx="http://schemas.microsoft.com/office/drawing/2014/chartex" xmlns:cx1="http://schemas.microsoft.com/office/drawing/2015/9/8/chartex" xmlns:cx2="http://schemas.microsoft.com/office/drawing/2015/10/21/chartex" xmlns:cx3="http://schemas.microsoft.com/office/drawing/2016/5/9/chartex" xmlns:cx4="http://schemas.microsoft.com/office/drawing/2016/5/10/chartex" xmlns:cx5="http://schemas.microsoft.com/office/drawing/2016/5/11/chartex" xmlns:cx6="http://schemas.microsoft.com/office/drawing/2016/5/12/chartex" xmlns:cx7="http://schemas.microsoft.com/office/drawing/2016/5/13/chartex" xmlns:cx8="http://schemas.microsoft.com/office/drawing/2016/5/14/chartex" xmlns:mc="http://schemas.openxmlformats.org/markup-compatibility/2006" xmlns:aink="http://schemas.microsoft.com/office/drawing/2016/ink" xmlns:am3d="http://schemas.microsoft.com/office/drawing/2017/model3d" xmlns:o="urn:schemas-microsoft-com:office:office" xmlns:oel="http://schemas.microsoft.com/office/2019/extlst" xmlns:r="http://schemas.openxmlformats.org/officeDocument/2006/relationships" xmlns:m="http://schemas.openxmlformats.org/officeDocument/2006/math" xmlns:v="urn:schemas-microsoft-com:vml" xmlns:wp14="http://schemas.microsoft.com/office/word/2010/wordprocessingDrawing" xmlns:wp="http://schemas.openxmlformats.org/drawingml/2006/wordprocessingDrawing" xmlns:w10="urn:schemas-microsoft-com:office:word" xmlns:w="http://schemas.openxmlformats.org/wordprocessingml/2006/main" xmlns:w14="http://schemas.microsoft.com/office/word/2010/wordml" xmlns:w15="http://schemas.microsoft.com/office/word/2012/wordml" xmlns:w16cex="http://schemas.microsoft.com/office/word/2018/wordml/cex" xmlns:w16cid="http://schemas.microsoft.com/office/word/2016/wordml/cid" xmlns:w16="http://schemas.microsoft.com/office/word/2018/wordml" xmlns:w16du="http://schemas.microsoft.com/office/word/2023/wordml/word16du" xmlns:w16sdtdh="http://schemas.microsoft.com/office/word/2020/wordml/sdtdatahash" xmlns:w16se="http://schemas.microsoft.com/office/word/2015/wordml/symex" xmlns:wpg="http://schemas.microsoft.com/office/word/2010/wordprocessingGroup" xmlns:wpi="http://schemas.microsoft.com/office/word/2010/wordprocessingInk" xmlns:wne="http://schemas.microsoft.com/office/word/2006/wordml" xmlns:wps="http://schemas.microsoft.com/office/word/2010/wordprocessingShape" mc:Ignorable="w14 w15 w16se w16cid w16 w16cex w16sdtdh w16du wp14">
+<w:footnotes xmlns:wpc="http://schemas.microsoft.com/office/word/2010/wordprocessingCanvas" xmlns:cx="http://schemas.microsoft.com/office/drawing/2014/chartex" xmlns:cx1="http://schemas.microsoft.com/office/drawing/2015/9/8/chartex" xmlns:cx2="http://schemas.microsoft.com/office/drawing/2015/10/21/chartex" xmlns:cx3="http://schemas.microsoft.com/office/drawing/2016/5/9/chartex" xmlns:cx4="http://schemas.microsoft.com/office/drawing/2016/5/10/chartex" xmlns:cx5="http://schemas.microsoft.com/office/drawing/2016/5/11/chartex" xmlns:cx6="http://schemas.microsoft.com/office/drawing/2016/5/12/chartex" xmlns:cx7="http://schemas.microsoft.com/office/drawing/2016/5/13/chartex" xmlns:cx8="http://schemas.microsoft.com/office/drawing/2016/5/14/chartex" xmlns:mc="http://schemas.openxmlformats.org/markup-compatibility/2006" xmlns:aink="http://schemas.microsoft.com/office/drawing/2016/ink" xmlns:am3d="http://schemas.microsoft.com/office/drawing/2017/model3d" xmlns:o="urn:schemas-microsoft-com:office:office" xmlns:oel="http://schemas.microsoft.com/office/2019/extlst" xmlns:r="http://schemas.openxmlformats.org/officeDocument/2006/relationships" xmlns:m="http://schemas.openxmlformats.org/officeDocument/2006/math" xmlns:v="urn:schemas-microsoft-com:vml" xmlns:wp14="http://schemas.microsoft.com/office/word/2010/wordprocessingDrawing" xmlns:wp="http://schemas.openxmlformats.org/drawingml/2006/wordprocessingDrawing" xmlns:w10="urn:schemas-microsoft-com:office:word" xmlns:w="http://schemas.openxmlformats.org/wordprocessingml/2006/main" xmlns:w14="http://schemas.microsoft.com/office/word/2010/wordml" xmlns:w15="http://schemas.microsoft.com/office/word/2012/wordml" xmlns:w16cex="http://schemas.microsoft.com/office/word/2018/wordml/cex" xmlns:w16cid="http://schemas.microsoft.com/office/word/2016/wordml/cid" xmlns:w16="http://schemas.microsoft.com/office/word/2018/wordml" xmlns:w16sdtdh="http://schemas.microsoft.com/office/word/2020/wordml/sdtdatahash" xmlns:w16se="http://schemas.microsoft.com/office/word/2015/wordml/symex" xmlns:wpg="http://schemas.microsoft.com/office/word/2010/wordprocessingGroup" xmlns:wpi="http://schemas.microsoft.com/office/word/2010/wordprocessingInk" xmlns:wne="http://schemas.microsoft.com/office/word/2006/wordml" xmlns:wps="http://schemas.microsoft.com/office/word/2010/wordprocessingShape" mc:Ignorable="w14 w15 w16se w16cid w16 w16cex w16sdtdh wp14">
   <w:footnote w:type="separator" w:id="-1">
     <w:p>
       <w:pPr>
@@ -2578,7 +2401,7 @@
 </file>
 
 <file path=word/numbering.xml><?xml version="1.0" encoding="utf-8"?>
-<w:numbering xmlns:wpc="http://schemas.microsoft.com/office/word/2010/wordprocessingCanvas" xmlns:cx="http://schemas.microsoft.com/office/drawing/2014/chartex" xmlns:cx1="http://schemas.microsoft.com/office/drawing/2015/9/8/chartex" xmlns:cx2="http://schemas.microsoft.com/office/drawing/2015/10/21/chartex" xmlns:cx3="http://schemas.microsoft.com/office/drawing/2016/5/9/chartex" xmlns:cx4="http://schemas.microsoft.com/office/drawing/2016/5/10/chartex" xmlns:cx5="http://schemas.microsoft.com/office/drawing/2016/5/11/chartex" xmlns:cx6="http://schemas.microsoft.com/office/drawing/2016/5/12/chartex" xmlns:cx7="http://schemas.microsoft.com/office/drawing/2016/5/13/chartex" xmlns:cx8="http://schemas.microsoft.com/office/drawing/2016/5/14/chartex" xmlns:mc="http://schemas.openxmlformats.org/markup-compatibility/2006" xmlns:aink="http://schemas.microsoft.com/office/drawing/2016/ink" xmlns:am3d="http://schemas.microsoft.com/office/drawing/2017/model3d" xmlns:o="urn:schemas-microsoft-com:office:office" xmlns:oel="http://schemas.microsoft.com/office/2019/extlst" xmlns:r="http://schemas.openxmlformats.org/officeDocument/2006/relationships" xmlns:m="http://schemas.openxmlformats.org/officeDocument/2006/math" xmlns:v="urn:schemas-microsoft-com:vml" xmlns:wp14="http://schemas.microsoft.com/office/word/2010/wordprocessingDrawing" xmlns:wp="http://schemas.openxmlformats.org/drawingml/2006/wordprocessingDrawing" xmlns:w10="urn:schemas-microsoft-com:office:word" xmlns:w="http://schemas.openxmlformats.org/wordprocessingml/2006/main" xmlns:w14="http://schemas.microsoft.com/office/word/2010/wordml" xmlns:w15="http://schemas.microsoft.com/office/word/2012/wordml" xmlns:w16cex="http://schemas.microsoft.com/office/word/2018/wordml/cex" xmlns:w16cid="http://schemas.microsoft.com/office/word/2016/wordml/cid" xmlns:w16="http://schemas.microsoft.com/office/word/2018/wordml" xmlns:w16du="http://schemas.microsoft.com/office/word/2023/wordml/word16du" xmlns:w16sdtdh="http://schemas.microsoft.com/office/word/2020/wordml/sdtdatahash" xmlns:w16se="http://schemas.microsoft.com/office/word/2015/wordml/symex" xmlns:wpg="http://schemas.microsoft.com/office/word/2010/wordprocessingGroup" xmlns:wpi="http://schemas.microsoft.com/office/word/2010/wordprocessingInk" xmlns:wne="http://schemas.microsoft.com/office/word/2006/wordml" xmlns:wps="http://schemas.microsoft.com/office/word/2010/wordprocessingShape" mc:Ignorable="w14 w15 w16se w16cid w16 w16cex w16sdtdh w16du wp14">
+<w:numbering xmlns:wpc="http://schemas.microsoft.com/office/word/2010/wordprocessingCanvas" xmlns:cx="http://schemas.microsoft.com/office/drawing/2014/chartex" xmlns:cx1="http://schemas.microsoft.com/office/drawing/2015/9/8/chartex" xmlns:cx2="http://schemas.microsoft.com/office/drawing/2015/10/21/chartex" xmlns:cx3="http://schemas.microsoft.com/office/drawing/2016/5/9/chartex" xmlns:cx4="http://schemas.microsoft.com/office/drawing/2016/5/10/chartex" xmlns:cx5="http://schemas.microsoft.com/office/drawing/2016/5/11/chartex" xmlns:cx6="http://schemas.microsoft.com/office/drawing/2016/5/12/chartex" xmlns:cx7="http://schemas.microsoft.com/office/drawing/2016/5/13/chartex" xmlns:cx8="http://schemas.microsoft.com/office/drawing/2016/5/14/chartex" xmlns:mc="http://schemas.openxmlformats.org/markup-compatibility/2006" xmlns:aink="http://schemas.microsoft.com/office/drawing/2016/ink" xmlns:am3d="http://schemas.microsoft.com/office/drawing/2017/model3d" xmlns:o="urn:schemas-microsoft-com:office:office" xmlns:oel="http://schemas.microsoft.com/office/2019/extlst" xmlns:r="http://schemas.openxmlformats.org/officeDocument/2006/relationships" xmlns:m="http://schemas.openxmlformats.org/officeDocument/2006/math" xmlns:v="urn:schemas-microsoft-com:vml" xmlns:wp14="http://schemas.microsoft.com/office/word/2010/wordprocessingDrawing" xmlns:wp="http://schemas.openxmlformats.org/drawingml/2006/wordprocessingDrawing" xmlns:w10="urn:schemas-microsoft-com:office:word" xmlns:w="http://schemas.openxmlformats.org/wordprocessingml/2006/main" xmlns:w14="http://schemas.microsoft.com/office/word/2010/wordml" xmlns:w15="http://schemas.microsoft.com/office/word/2012/wordml" xmlns:w16cex="http://schemas.microsoft.com/office/word/2018/wordml/cex" xmlns:w16cid="http://schemas.microsoft.com/office/word/2016/wordml/cid" xmlns:w16="http://schemas.microsoft.com/office/word/2018/wordml" xmlns:w16sdtdh="http://schemas.microsoft.com/office/word/2020/wordml/sdtdatahash" xmlns:w16se="http://schemas.microsoft.com/office/word/2015/wordml/symex" xmlns:wpg="http://schemas.microsoft.com/office/word/2010/wordprocessingGroup" xmlns:wpi="http://schemas.microsoft.com/office/word/2010/wordprocessingInk" xmlns:wne="http://schemas.microsoft.com/office/word/2006/wordml" xmlns:wps="http://schemas.microsoft.com/office/word/2010/wordprocessingShape" mc:Ignorable="w14 w15 w16se w16cid w16 w16cex w16sdtdh wp14">
   <w:abstractNum w:abstractNumId="0" w15:restartNumberingAfterBreak="0">
     <w:nsid w:val="0D77375B"/>
     <w:multiLevelType w:val="hybridMultilevel"/>
@@ -2931,7 +2754,7 @@
 </file>
 
 <file path=word/styles.xml><?xml version="1.0" encoding="utf-8"?>
-<w:styles xmlns:mc="http://schemas.openxmlformats.org/markup-compatibility/2006" xmlns:r="http://schemas.openxmlformats.org/officeDocument/2006/relationships" xmlns:w="http://schemas.openxmlformats.org/wordprocessingml/2006/main" xmlns:w14="http://schemas.microsoft.com/office/word/2010/wordml" xmlns:w15="http://schemas.microsoft.com/office/word/2012/wordml" xmlns:w16cex="http://schemas.microsoft.com/office/word/2018/wordml/cex" xmlns:w16cid="http://schemas.microsoft.com/office/word/2016/wordml/cid" xmlns:w16="http://schemas.microsoft.com/office/word/2018/wordml" xmlns:w16du="http://schemas.microsoft.com/office/word/2023/wordml/word16du" xmlns:w16sdtdh="http://schemas.microsoft.com/office/word/2020/wordml/sdtdatahash" xmlns:w16se="http://schemas.microsoft.com/office/word/2015/wordml/symex" mc:Ignorable="w14 w15 w16se w16cid w16 w16cex w16sdtdh w16du">
+<w:styles xmlns:mc="http://schemas.openxmlformats.org/markup-compatibility/2006" xmlns:r="http://schemas.openxmlformats.org/officeDocument/2006/relationships" xmlns:w="http://schemas.openxmlformats.org/wordprocessingml/2006/main" xmlns:w14="http://schemas.microsoft.com/office/word/2010/wordml" xmlns:w15="http://schemas.microsoft.com/office/word/2012/wordml" xmlns:w16cex="http://schemas.microsoft.com/office/word/2018/wordml/cex" xmlns:w16cid="http://schemas.microsoft.com/office/word/2016/wordml/cid" xmlns:w16="http://schemas.microsoft.com/office/word/2018/wordml" xmlns:w16sdtdh="http://schemas.microsoft.com/office/word/2020/wordml/sdtdatahash" xmlns:w16se="http://schemas.microsoft.com/office/word/2015/wordml/symex" mc:Ignorable="w14 w15 w16se w16cid w16 w16cex w16sdtdh">
   <w:docDefaults>
     <w:rPrDefault>
       <w:rPr>
@@ -3942,6 +3765,7 @@
   </w:style>
   <w:style w:type="character" w:customStyle="1" w:styleId="NoSpacingChar">
     <w:name w:val="No Spacing Char"/>
+    <w:aliases w:val="heading 2 Char"/>
     <w:basedOn w:val="DefaultParagraphFont"/>
     <w:link w:val="NoSpacing"/>
     <w:uiPriority w:val="1"/>
@@ -3968,7 +3792,7 @@
     <w:rPr>
       <w:color w:val="0F4761" w:themeColor="accent1" w:themeShade="BF"/>
       <w:kern w:val="0"/>
-      <w:lang w:val="en-FI" w:eastAsia="en-FI"/>
+      <w:lang/>
       <w14:ligatures w14:val="none"/>
     </w:rPr>
   </w:style>

</xml_diff>